<commit_message>
before add social login
</commit_message>
<xml_diff>
--- a/docs/function spec.docx
+++ b/docs/function spec.docx
@@ -1,10 +1,10 @@
 
 <file path=word/document.xml><?xml version="1.0" encoding="utf-8"?>
-<w:document xmlns:wpc="http://schemas.microsoft.com/office/word/2010/wordprocessingCanvas" xmlns:mc="http://schemas.openxmlformats.org/markup-compatibility/2006" xmlns:o="urn:schemas-microsoft-com:office:office" xmlns:r="http://schemas.openxmlformats.org/officeDocument/2006/relationships" xmlns:m="http://schemas.openxmlformats.org/officeDocument/2006/math" xmlns:v="urn:schemas-microsoft-com:vml" xmlns:wp14="http://schemas.microsoft.com/office/word/2010/wordprocessingDrawing" xmlns:wp="http://schemas.openxmlformats.org/drawingml/2006/wordprocessingDrawing" xmlns:w10="urn:schemas-microsoft-com:office:word" xmlns:w="http://schemas.openxmlformats.org/wordprocessingml/2006/main" xmlns:w14="http://schemas.microsoft.com/office/word/2010/wordml" xmlns:w15="http://schemas.microsoft.com/office/word/2012/wordml" xmlns:wpg="http://schemas.microsoft.com/office/word/2010/wordprocessingGroup" xmlns:wpi="http://schemas.microsoft.com/office/word/2010/wordprocessingInk" xmlns:wne="http://schemas.microsoft.com/office/word/2006/wordml" xmlns:wps="http://schemas.microsoft.com/office/word/2010/wordprocessingShape" mc:Ignorable="w14 w15 wp14">
+<w:document xmlns:wpc="http://schemas.microsoft.com/office/word/2010/wordprocessingCanvas" xmlns:mc="http://schemas.openxmlformats.org/markup-compatibility/2006" xmlns:o="urn:schemas-microsoft-com:office:office" xmlns:r="http://schemas.openxmlformats.org/officeDocument/2006/relationships" xmlns:m="http://schemas.openxmlformats.org/officeDocument/2006/math" xmlns:v="urn:schemas-microsoft-com:vml" xmlns:wp14="http://schemas.microsoft.com/office/word/2010/wordprocessingDrawing" xmlns:wp="http://schemas.openxmlformats.org/drawingml/2006/wordprocessingDrawing" xmlns:w10="urn:schemas-microsoft-com:office:word" xmlns:w="http://schemas.openxmlformats.org/wordprocessingml/2006/main" xmlns:w14="http://schemas.microsoft.com/office/word/2010/wordml" xmlns:wpg="http://schemas.microsoft.com/office/word/2010/wordprocessingGroup" xmlns:wpi="http://schemas.microsoft.com/office/word/2010/wordprocessingInk" xmlns:wne="http://schemas.microsoft.com/office/word/2006/wordml" xmlns:wps="http://schemas.microsoft.com/office/word/2010/wordprocessingShape" mc:Ignorable="w14 wp14">
   <w:body>
     <w:p>
       <w:pPr>
-        <w:pStyle w:val="a3"/>
+        <w:pStyle w:val="Title"/>
       </w:pPr>
       <w:r>
         <w:rPr>
@@ -18,7 +18,7 @@
     </w:p>
     <w:p>
       <w:pPr>
-        <w:pStyle w:val="1"/>
+        <w:pStyle w:val="Heading1"/>
       </w:pPr>
       <w:r>
         <w:rPr>
@@ -32,7 +32,7 @@
     </w:p>
     <w:p>
       <w:pPr>
-        <w:pStyle w:val="2"/>
+        <w:pStyle w:val="Heading2"/>
       </w:pPr>
       <w:r>
         <w:rPr>
@@ -42,6 +42,7 @@
       </w:r>
     </w:p>
     <w:p>
+      <w:proofErr w:type="spellStart"/>
       <w:r>
         <w:t>J</w:t>
       </w:r>
@@ -51,13 +52,22 @@
         </w:rPr>
         <w:t>query</w:t>
       </w:r>
-      <w:r>
-        <w:t xml:space="preserve"> fileupload plugin</w:t>
-      </w:r>
-    </w:p>
-    <w:p>
-      <w:pPr>
-        <w:pStyle w:val="2"/>
+      <w:proofErr w:type="spellEnd"/>
+      <w:r>
+        <w:t xml:space="preserve"> </w:t>
+      </w:r>
+      <w:proofErr w:type="spellStart"/>
+      <w:r>
+        <w:t>fileupload</w:t>
+      </w:r>
+      <w:proofErr w:type="spellEnd"/>
+      <w:r>
+        <w:t xml:space="preserve"> plugin</w:t>
+      </w:r>
+    </w:p>
+    <w:p>
+      <w:pPr>
+        <w:pStyle w:val="Heading2"/>
       </w:pPr>
       <w:r>
         <w:rPr>
@@ -85,7 +95,7 @@
     </w:p>
     <w:p>
       <w:pPr>
-        <w:pStyle w:val="3"/>
+        <w:pStyle w:val="Heading3"/>
       </w:pPr>
       <w:r>
         <w:rPr>
@@ -188,7 +198,7 @@
     <w:p/>
     <w:p>
       <w:pPr>
-        <w:pStyle w:val="3"/>
+        <w:pStyle w:val="Heading3"/>
       </w:pPr>
       <w:r>
         <w:rPr>
@@ -208,7 +218,7 @@
     </w:p>
     <w:p>
       <w:pPr>
-        <w:pStyle w:val="2"/>
+        <w:pStyle w:val="Heading2"/>
       </w:pPr>
       <w:r>
         <w:rPr>
@@ -221,10 +231,10 @@
       </w:r>
     </w:p>
     <w:p>
-      <w:hyperlink r:id="rId8" w:history="1">
+      <w:hyperlink r:id="rId9" w:history="1">
         <w:r>
           <w:rPr>
-            <w:rStyle w:val="a6"/>
+            <w:rStyle w:val="Hyperlink"/>
           </w:rPr>
           <w:t>https://github.com/tapmodo/Jcrop</w:t>
         </w:r>
@@ -233,7 +243,7 @@
     <w:p/>
     <w:p>
       <w:pPr>
-        <w:pStyle w:val="2"/>
+        <w:pStyle w:val="Heading2"/>
       </w:pPr>
       <w:r>
         <w:rPr>
@@ -247,7 +257,7 @@
     </w:p>
     <w:p>
       <w:pPr>
-        <w:pStyle w:val="3"/>
+        <w:pStyle w:val="Heading3"/>
       </w:pPr>
       <w:r>
         <w:t>P</w:t>
@@ -288,7 +298,7 @@
     </w:p>
     <w:p>
       <w:pPr>
-        <w:pStyle w:val="3"/>
+        <w:pStyle w:val="Heading3"/>
       </w:pPr>
       <w:r>
         <w:t>T</w:t>
@@ -323,7 +333,7 @@
     </w:p>
     <w:p>
       <w:pPr>
-        <w:pStyle w:val="3"/>
+        <w:pStyle w:val="Heading3"/>
       </w:pPr>
       <w:r>
         <w:rPr>
@@ -339,7 +349,7 @@
     <w:p/>
     <w:p>
       <w:pPr>
-        <w:pStyle w:val="2"/>
+        <w:pStyle w:val="Heading2"/>
       </w:pPr>
       <w:r>
         <w:rPr>
@@ -351,12 +361,12 @@
     <w:p>
       <w:pPr>
         <w:rPr>
-          <w:rStyle w:val="a7"/>
-        </w:rPr>
-      </w:pPr>
-      <w:r>
-        <w:rPr>
-          <w:rStyle w:val="a7"/>
+          <w:rStyle w:val="Strong"/>
+        </w:rPr>
+      </w:pPr>
+      <w:r>
+        <w:rPr>
+          <w:rStyle w:val="Strong"/>
           <w:rFonts w:hint="eastAsia"/>
         </w:rPr>
         <w:t>球极平面投影</w:t>
@@ -365,7 +375,7 @@
     <w:p>
       <w:pPr>
         <w:rPr>
-          <w:rStyle w:val="a7"/>
+          <w:rStyle w:val="Strong"/>
         </w:rPr>
       </w:pPr>
       <w:r>
@@ -591,7 +601,7 @@
     <w:p/>
     <w:p>
       <w:pPr>
-        <w:pStyle w:val="2"/>
+        <w:pStyle w:val="Heading2"/>
       </w:pPr>
       <w:r>
         <w:rPr>
@@ -631,60 +641,6 @@
             <wp:extent cx="3128774" cy="5791200"/>
             <wp:effectExtent l="0" t="0" r="0" b="0"/>
             <wp:docPr id="1" name="图片 1"/>
-            <wp:cNvGraphicFramePr>
-              <a:graphicFrameLocks xmlns:a="http://schemas.openxmlformats.org/drawingml/2006/main" noChangeAspect="1"/>
-            </wp:cNvGraphicFramePr>
-            <a:graphic xmlns:a="http://schemas.openxmlformats.org/drawingml/2006/main">
-              <a:graphicData uri="http://schemas.openxmlformats.org/drawingml/2006/picture">
-                <pic:pic xmlns:pic="http://schemas.openxmlformats.org/drawingml/2006/picture">
-                  <pic:nvPicPr>
-                    <pic:cNvPr id="1" name=""/>
-                    <pic:cNvPicPr/>
-                  </pic:nvPicPr>
-                  <pic:blipFill>
-                    <a:blip r:embed="rId9"/>
-                    <a:stretch>
-                      <a:fillRect/>
-                    </a:stretch>
-                  </pic:blipFill>
-                  <pic:spPr>
-                    <a:xfrm>
-                      <a:off x="0" y="0"/>
-                      <a:ext cx="3133103" cy="5799214"/>
-                    </a:xfrm>
-                    <a:prstGeom prst="rect">
-                      <a:avLst/>
-                    </a:prstGeom>
-                  </pic:spPr>
-                </pic:pic>
-              </a:graphicData>
-            </a:graphic>
-          </wp:inline>
-        </w:drawing>
-      </w:r>
-    </w:p>
-    <w:p>
-      <w:r>
-        <w:rPr>
-          <w:rFonts w:hint="eastAsia"/>
-        </w:rPr>
-        <w:t>点击提供</w:t>
-      </w:r>
-      <w:r>
-        <w:t>更多详情</w:t>
-      </w:r>
-    </w:p>
-    <w:p>
-      <w:r>
-        <w:rPr>
-          <w:noProof/>
-        </w:rPr>
-        <w:lastRenderedPageBreak/>
-        <w:drawing>
-          <wp:inline distT="0" distB="0" distL="0" distR="0" wp14:anchorId="4892D802" wp14:editId="1116C393">
-            <wp:extent cx="3495675" cy="6496050"/>
-            <wp:effectExtent l="0" t="0" r="9525" b="0"/>
-            <wp:docPr id="2" name="图片 2"/>
             <wp:cNvGraphicFramePr>
               <a:graphicFrameLocks xmlns:a="http://schemas.openxmlformats.org/drawingml/2006/main" noChangeAspect="1"/>
             </wp:cNvGraphicFramePr>
@@ -704,7 +660,7 @@
                   <pic:spPr>
                     <a:xfrm>
                       <a:off x="0" y="0"/>
-                      <a:ext cx="3495675" cy="6496050"/>
+                      <a:ext cx="3133103" cy="5799214"/>
                     </a:xfrm>
                     <a:prstGeom prst="rect">
                       <a:avLst/>
@@ -722,10 +678,10 @@
         <w:rPr>
           <w:rFonts w:hint="eastAsia"/>
         </w:rPr>
-        <w:t>点击</w:t>
-      </w:r>
-      <w:r>
-        <w:t>继续后</w:t>
+        <w:t>点击提供</w:t>
+      </w:r>
+      <w:r>
+        <w:t>更多详情</w:t>
       </w:r>
     </w:p>
     <w:p>
@@ -735,10 +691,10 @@
         </w:rPr>
         <w:lastRenderedPageBreak/>
         <w:drawing>
-          <wp:inline distT="0" distB="0" distL="0" distR="0" wp14:anchorId="2C3B3E40" wp14:editId="334930B3">
-            <wp:extent cx="3514725" cy="2952750"/>
+          <wp:inline distT="0" distB="0" distL="0" distR="0" wp14:anchorId="4892D802" wp14:editId="1116C393">
+            <wp:extent cx="3495675" cy="6496050"/>
             <wp:effectExtent l="0" t="0" r="9525" b="0"/>
-            <wp:docPr id="3" name="图片 3"/>
+            <wp:docPr id="2" name="图片 2"/>
             <wp:cNvGraphicFramePr>
               <a:graphicFrameLocks xmlns:a="http://schemas.openxmlformats.org/drawingml/2006/main" noChangeAspect="1"/>
             </wp:cNvGraphicFramePr>
@@ -758,7 +714,7 @@
                   <pic:spPr>
                     <a:xfrm>
                       <a:off x="0" y="0"/>
-                      <a:ext cx="3514725" cy="2952750"/>
+                      <a:ext cx="3495675" cy="6496050"/>
                     </a:xfrm>
                     <a:prstGeom prst="rect">
                       <a:avLst/>
@@ -771,16 +727,15 @@
         </w:drawing>
       </w:r>
     </w:p>
-    <w:p/>
-    <w:p>
-      <w:r>
-        <w:rPr>
-          <w:rFonts w:hint="eastAsia"/>
-        </w:rPr>
-        <w:t>举报</w:t>
-      </w:r>
-      <w:r>
-        <w:t>评论</w:t>
+    <w:p>
+      <w:r>
+        <w:rPr>
+          <w:rFonts w:hint="eastAsia"/>
+        </w:rPr>
+        <w:t>点击</w:t>
+      </w:r>
+      <w:r>
+        <w:t>继续后</w:t>
       </w:r>
     </w:p>
     <w:p>
@@ -788,11 +743,12 @@
         <w:rPr>
           <w:noProof/>
         </w:rPr>
+        <w:lastRenderedPageBreak/>
         <w:drawing>
-          <wp:inline distT="0" distB="0" distL="0" distR="0" wp14:anchorId="7E39AED4" wp14:editId="40DEDF9F">
-            <wp:extent cx="5274310" cy="2574290"/>
-            <wp:effectExtent l="0" t="0" r="2540" b="0"/>
-            <wp:docPr id="4" name="图片 4"/>
+          <wp:inline distT="0" distB="0" distL="0" distR="0" wp14:anchorId="2C3B3E40" wp14:editId="334930B3">
+            <wp:extent cx="3514725" cy="2952750"/>
+            <wp:effectExtent l="0" t="0" r="9525" b="0"/>
+            <wp:docPr id="3" name="图片 3"/>
             <wp:cNvGraphicFramePr>
               <a:graphicFrameLocks xmlns:a="http://schemas.openxmlformats.org/drawingml/2006/main" noChangeAspect="1"/>
             </wp:cNvGraphicFramePr>
@@ -812,7 +768,7 @@
                   <pic:spPr>
                     <a:xfrm>
                       <a:off x="0" y="0"/>
-                      <a:ext cx="5274310" cy="2574290"/>
+                      <a:ext cx="3514725" cy="2952750"/>
                     </a:xfrm>
                     <a:prstGeom prst="rect">
                       <a:avLst/>
@@ -829,13 +785,24 @@
     <w:p>
       <w:r>
         <w:rPr>
+          <w:rFonts w:hint="eastAsia"/>
+        </w:rPr>
+        <w:t>举报</w:t>
+      </w:r>
+      <w:r>
+        <w:t>评论</w:t>
+      </w:r>
+    </w:p>
+    <w:p>
+      <w:r>
+        <w:rPr>
           <w:noProof/>
         </w:rPr>
         <w:drawing>
-          <wp:inline distT="0" distB="0" distL="0" distR="0" wp14:anchorId="1E0C3020" wp14:editId="4C197C93">
-            <wp:extent cx="3552825" cy="2543175"/>
-            <wp:effectExtent l="0" t="0" r="9525" b="9525"/>
-            <wp:docPr id="5" name="图片 5"/>
+          <wp:inline distT="0" distB="0" distL="0" distR="0" wp14:anchorId="7E39AED4" wp14:editId="40DEDF9F">
+            <wp:extent cx="5274310" cy="2574290"/>
+            <wp:effectExtent l="0" t="0" r="2540" b="0"/>
+            <wp:docPr id="4" name="图片 4"/>
             <wp:cNvGraphicFramePr>
               <a:graphicFrameLocks xmlns:a="http://schemas.openxmlformats.org/drawingml/2006/main" noChangeAspect="1"/>
             </wp:cNvGraphicFramePr>
@@ -855,7 +822,7 @@
                   <pic:spPr>
                     <a:xfrm>
                       <a:off x="0" y="0"/>
-                      <a:ext cx="3552825" cy="2543175"/>
+                      <a:ext cx="5274310" cy="2574290"/>
                     </a:xfrm>
                     <a:prstGeom prst="rect">
                       <a:avLst/>
@@ -870,38 +837,15 @@
     </w:p>
     <w:p/>
     <w:p>
-      <w:pPr>
-        <w:pStyle w:val="3"/>
-      </w:pPr>
-      <w:r>
-        <w:rPr>
-          <w:rFonts w:hint="eastAsia"/>
-        </w:rPr>
-        <w:t>百度</w:t>
-      </w:r>
-      <w:r>
-        <w:t>网盘</w:t>
-      </w:r>
-      <w:r>
-        <w:rPr>
-          <w:rFonts w:hint="eastAsia"/>
-        </w:rPr>
-        <w:t>举报</w:t>
-      </w:r>
-      <w:r>
-        <w:t>功能</w:t>
-      </w:r>
-    </w:p>
-    <w:p>
       <w:r>
         <w:rPr>
           <w:noProof/>
         </w:rPr>
         <w:drawing>
-          <wp:inline distT="0" distB="0" distL="0" distR="0" wp14:anchorId="4F9B2FC1" wp14:editId="32AB4C46">
-            <wp:extent cx="5274310" cy="3787140"/>
-            <wp:effectExtent l="0" t="0" r="2540" b="3810"/>
-            <wp:docPr id="9" name="图片 9"/>
+          <wp:inline distT="0" distB="0" distL="0" distR="0" wp14:anchorId="1E0C3020" wp14:editId="4C197C93">
+            <wp:extent cx="3552825" cy="2543175"/>
+            <wp:effectExtent l="0" t="0" r="9525" b="9525"/>
+            <wp:docPr id="5" name="图片 5"/>
             <wp:cNvGraphicFramePr>
               <a:graphicFrameLocks xmlns:a="http://schemas.openxmlformats.org/drawingml/2006/main" noChangeAspect="1"/>
             </wp:cNvGraphicFramePr>
@@ -921,7 +865,7 @@
                   <pic:spPr>
                     <a:xfrm>
                       <a:off x="0" y="0"/>
-                      <a:ext cx="5274310" cy="3787140"/>
+                      <a:ext cx="3552825" cy="2543175"/>
                     </a:xfrm>
                     <a:prstGeom prst="rect">
                       <a:avLst/>
@@ -934,19 +878,30 @@
         </w:drawing>
       </w:r>
     </w:p>
-    <w:p>
-      <w:pPr>
-        <w:pStyle w:val="2"/>
-      </w:pPr>
-      <w:r>
-        <w:rPr>
-          <w:rFonts w:hint="eastAsia"/>
-        </w:rPr>
-        <w:lastRenderedPageBreak/>
-        <w:t>旅行</w:t>
-      </w:r>
-      <w:r>
-        <w:t>相册</w:t>
+    <w:p/>
+    <w:p>
+      <w:pPr>
+        <w:pStyle w:val="Heading3"/>
+      </w:pPr>
+      <w:proofErr w:type="gramStart"/>
+      <w:r>
+        <w:rPr>
+          <w:rFonts w:hint="eastAsia"/>
+        </w:rPr>
+        <w:t>百度</w:t>
+      </w:r>
+      <w:r>
+        <w:t>网盘</w:t>
+      </w:r>
+      <w:r>
+        <w:rPr>
+          <w:rFonts w:hint="eastAsia"/>
+        </w:rPr>
+        <w:t>举报</w:t>
+      </w:r>
+      <w:proofErr w:type="gramEnd"/>
+      <w:r>
+        <w:t>功能</w:t>
       </w:r>
     </w:p>
     <w:p>
@@ -955,10 +910,10 @@
           <w:noProof/>
         </w:rPr>
         <w:drawing>
-          <wp:inline distT="0" distB="0" distL="0" distR="0" wp14:anchorId="688D6B02" wp14:editId="38F6C1EE">
-            <wp:extent cx="3524250" cy="4381500"/>
-            <wp:effectExtent l="0" t="0" r="0" b="0"/>
-            <wp:docPr id="6" name="图片 6"/>
+          <wp:inline distT="0" distB="0" distL="0" distR="0" wp14:anchorId="4F9B2FC1" wp14:editId="32AB4C46">
+            <wp:extent cx="5274310" cy="3787140"/>
+            <wp:effectExtent l="0" t="0" r="2540" b="3810"/>
+            <wp:docPr id="9" name="图片 9"/>
             <wp:cNvGraphicFramePr>
               <a:graphicFrameLocks xmlns:a="http://schemas.openxmlformats.org/drawingml/2006/main" noChangeAspect="1"/>
             </wp:cNvGraphicFramePr>
@@ -978,7 +933,7 @@
                   <pic:spPr>
                     <a:xfrm>
                       <a:off x="0" y="0"/>
-                      <a:ext cx="3524250" cy="4381500"/>
+                      <a:ext cx="5274310" cy="3787140"/>
                     </a:xfrm>
                     <a:prstGeom prst="rect">
                       <a:avLst/>
@@ -991,34 +946,19 @@
         </w:drawing>
       </w:r>
     </w:p>
-    <w:p/>
-    <w:p>
-      <w:pPr>
-        <w:pStyle w:val="2"/>
-      </w:pPr>
-      <w:r>
-        <w:rPr>
-          <w:rFonts w:hint="eastAsia"/>
-        </w:rPr>
-        <w:t>照片</w:t>
-      </w:r>
-      <w:r>
-        <w:t>推荐</w:t>
-      </w:r>
-      <w:r>
-        <w:rPr>
-          <w:rFonts w:hint="eastAsia"/>
-        </w:rPr>
-        <w:t>热门</w:t>
-      </w:r>
-      <w:r>
-        <w:t>旅行推荐</w:t>
-      </w:r>
-      <w:r>
-        <w:rPr>
-          <w:rFonts w:hint="eastAsia"/>
-        </w:rPr>
-        <w:t>？</w:t>
+    <w:p>
+      <w:pPr>
+        <w:pStyle w:val="Heading2"/>
+      </w:pPr>
+      <w:r>
+        <w:rPr>
+          <w:rFonts w:hint="eastAsia"/>
+        </w:rPr>
+        <w:lastRenderedPageBreak/>
+        <w:t>旅行</w:t>
+      </w:r>
+      <w:r>
+        <w:t>相册</w:t>
       </w:r>
     </w:p>
     <w:p>
@@ -1027,10 +967,10 @@
           <w:noProof/>
         </w:rPr>
         <w:drawing>
-          <wp:inline distT="0" distB="0" distL="0" distR="0" wp14:anchorId="0F924D4D" wp14:editId="3A4FB63E">
-            <wp:extent cx="5274310" cy="2574290"/>
-            <wp:effectExtent l="0" t="0" r="2540" b="0"/>
-            <wp:docPr id="8" name="图片 8"/>
+          <wp:inline distT="0" distB="0" distL="0" distR="0" wp14:anchorId="688D6B02" wp14:editId="38F6C1EE">
+            <wp:extent cx="3524250" cy="4381500"/>
+            <wp:effectExtent l="0" t="0" r="0" b="0"/>
+            <wp:docPr id="6" name="图片 6"/>
             <wp:cNvGraphicFramePr>
               <a:graphicFrameLocks xmlns:a="http://schemas.openxmlformats.org/drawingml/2006/main" noChangeAspect="1"/>
             </wp:cNvGraphicFramePr>
@@ -1050,6 +990,78 @@
                   <pic:spPr>
                     <a:xfrm>
                       <a:off x="0" y="0"/>
+                      <a:ext cx="3524250" cy="4381500"/>
+                    </a:xfrm>
+                    <a:prstGeom prst="rect">
+                      <a:avLst/>
+                    </a:prstGeom>
+                  </pic:spPr>
+                </pic:pic>
+              </a:graphicData>
+            </a:graphic>
+          </wp:inline>
+        </w:drawing>
+      </w:r>
+    </w:p>
+    <w:p/>
+    <w:p>
+      <w:pPr>
+        <w:pStyle w:val="Heading2"/>
+      </w:pPr>
+      <w:r>
+        <w:rPr>
+          <w:rFonts w:hint="eastAsia"/>
+        </w:rPr>
+        <w:t>照片</w:t>
+      </w:r>
+      <w:r>
+        <w:t>推荐</w:t>
+      </w:r>
+      <w:r>
+        <w:rPr>
+          <w:rFonts w:hint="eastAsia"/>
+        </w:rPr>
+        <w:t>热门</w:t>
+      </w:r>
+      <w:r>
+        <w:t>旅行推荐</w:t>
+      </w:r>
+      <w:r>
+        <w:rPr>
+          <w:rFonts w:hint="eastAsia"/>
+        </w:rPr>
+        <w:t>？</w:t>
+      </w:r>
+    </w:p>
+    <w:p>
+      <w:r>
+        <w:rPr>
+          <w:noProof/>
+        </w:rPr>
+        <w:drawing>
+          <wp:inline distT="0" distB="0" distL="0" distR="0" wp14:anchorId="0F924D4D" wp14:editId="3A4FB63E">
+            <wp:extent cx="5274310" cy="2574290"/>
+            <wp:effectExtent l="0" t="0" r="2540" b="0"/>
+            <wp:docPr id="8" name="图片 8"/>
+            <wp:cNvGraphicFramePr>
+              <a:graphicFrameLocks xmlns:a="http://schemas.openxmlformats.org/drawingml/2006/main" noChangeAspect="1"/>
+            </wp:cNvGraphicFramePr>
+            <a:graphic xmlns:a="http://schemas.openxmlformats.org/drawingml/2006/main">
+              <a:graphicData uri="http://schemas.openxmlformats.org/drawingml/2006/picture">
+                <pic:pic xmlns:pic="http://schemas.openxmlformats.org/drawingml/2006/picture">
+                  <pic:nvPicPr>
+                    <pic:cNvPr id="1" name=""/>
+                    <pic:cNvPicPr/>
+                  </pic:nvPicPr>
+                  <pic:blipFill>
+                    <a:blip r:embed="rId17"/>
+                    <a:stretch>
+                      <a:fillRect/>
+                    </a:stretch>
+                  </pic:blipFill>
+                  <pic:spPr>
+                    <a:xfrm>
+                      <a:off x="0" y="0"/>
                       <a:ext cx="5274310" cy="2574290"/>
                     </a:xfrm>
                     <a:prstGeom prst="rect">
@@ -1067,7 +1079,7 @@
     <w:p/>
     <w:p>
       <w:pPr>
-        <w:pStyle w:val="2"/>
+        <w:pStyle w:val="Heading2"/>
       </w:pPr>
       <w:r>
         <w:rPr>
@@ -1081,7 +1093,7 @@
     </w:p>
     <w:p>
       <w:pPr>
-        <w:pStyle w:val="a8"/>
+        <w:pStyle w:val="ListParagraph"/>
         <w:numPr>
           <w:ilvl w:val="0"/>
           <w:numId w:val="1"/>
@@ -1122,7 +1134,7 @@
     <w:p/>
     <w:p>
       <w:pPr>
-        <w:pStyle w:val="a8"/>
+        <w:pStyle w:val="ListParagraph"/>
         <w:numPr>
           <w:ilvl w:val="0"/>
           <w:numId w:val="1"/>
@@ -1141,13 +1153,13 @@
     </w:p>
     <w:p>
       <w:pPr>
-        <w:pStyle w:val="a8"/>
+        <w:pStyle w:val="ListParagraph"/>
       </w:pPr>
     </w:p>
     <w:p/>
     <w:p>
       <w:pPr>
-        <w:pStyle w:val="2"/>
+        <w:pStyle w:val="Heading2"/>
       </w:pPr>
       <w:r>
         <w:rPr>
@@ -1161,7 +1173,7 @@
     </w:p>
     <w:p>
       <w:pPr>
-        <w:pStyle w:val="a8"/>
+        <w:pStyle w:val="ListParagraph"/>
         <w:numPr>
           <w:ilvl w:val="0"/>
           <w:numId w:val="2"/>
@@ -1174,7 +1186,7 @@
     </w:p>
     <w:p>
       <w:pPr>
-        <w:pStyle w:val="a8"/>
+        <w:pStyle w:val="ListParagraph"/>
         <w:numPr>
           <w:ilvl w:val="0"/>
           <w:numId w:val="2"/>
@@ -1190,7 +1202,7 @@
     </w:p>
     <w:p>
       <w:pPr>
-        <w:pStyle w:val="a8"/>
+        <w:pStyle w:val="ListParagraph"/>
         <w:numPr>
           <w:ilvl w:val="0"/>
           <w:numId w:val="2"/>
@@ -1206,7 +1218,7 @@
     </w:p>
     <w:p>
       <w:pPr>
-        <w:pStyle w:val="a8"/>
+        <w:pStyle w:val="ListParagraph"/>
         <w:numPr>
           <w:ilvl w:val="0"/>
           <w:numId w:val="2"/>
@@ -1222,7 +1234,7 @@
     </w:p>
     <w:p>
       <w:pPr>
-        <w:pStyle w:val="a8"/>
+        <w:pStyle w:val="ListParagraph"/>
         <w:numPr>
           <w:ilvl w:val="0"/>
           <w:numId w:val="2"/>
@@ -1239,7 +1251,7 @@
     <w:p/>
     <w:p>
       <w:pPr>
-        <w:pStyle w:val="2"/>
+        <w:pStyle w:val="Heading2"/>
       </w:pPr>
       <w:r>
         <w:rPr>
@@ -1262,7 +1274,103 @@
     </w:p>
     <w:p>
       <w:pPr>
-        <w:pStyle w:val="1"/>
+        <w:rPr>
+          <w:b/>
+          <w:color w:val="FF0000"/>
+        </w:rPr>
+      </w:pPr>
+      <w:r>
+        <w:rPr>
+          <w:rFonts w:hint="eastAsia"/>
+          <w:b/>
+          <w:color w:val="FF0000"/>
+        </w:rPr>
+        <w:t>1</w:t>
+      </w:r>
+      <w:r>
+        <w:rPr>
+          <w:rFonts w:hint="eastAsia"/>
+          <w:b/>
+          <w:color w:val="FF0000"/>
+        </w:rPr>
+        <w:t>、</w:t>
+      </w:r>
+      <w:r>
+        <w:rPr>
+          <w:rFonts w:hint="eastAsia"/>
+          <w:b/>
+          <w:color w:val="FF0000"/>
+        </w:rPr>
+        <w:t>获取</w:t>
+      </w:r>
+      <w:r>
+        <w:rPr>
+          <w:rFonts w:hint="eastAsia"/>
+          <w:b/>
+          <w:color w:val="FF0000"/>
+        </w:rPr>
+        <w:t>travel</w:t>
+      </w:r>
+      <w:r>
+        <w:rPr>
+          <w:rFonts w:hint="eastAsia"/>
+          <w:b/>
+          <w:color w:val="FF0000"/>
+        </w:rPr>
+        <w:t>的接口，地理位置的供应商选择是根据用户在</w:t>
+      </w:r>
+      <w:r>
+        <w:rPr>
+          <w:rFonts w:hint="eastAsia"/>
+          <w:b/>
+          <w:color w:val="FF0000"/>
+        </w:rPr>
+        <w:t>session</w:t>
+      </w:r>
+      <w:r>
+        <w:rPr>
+          <w:rFonts w:hint="eastAsia"/>
+          <w:b/>
+          <w:color w:val="FF0000"/>
+        </w:rPr>
+        <w:t>里的配置选择的，要加上输入参数</w:t>
+      </w:r>
+      <w:r>
+        <w:rPr>
+          <w:rFonts w:hint="eastAsia"/>
+          <w:b/>
+          <w:color w:val="FF0000"/>
+        </w:rPr>
+        <w:t>vendor</w:t>
+      </w:r>
+      <w:r>
+        <w:rPr>
+          <w:rFonts w:hint="eastAsia"/>
+          <w:b/>
+          <w:color w:val="FF0000"/>
+        </w:rPr>
+        <w:t>，让接口可以选择</w:t>
+      </w:r>
+      <w:r>
+        <w:rPr>
+          <w:rFonts w:hint="eastAsia"/>
+          <w:b/>
+          <w:color w:val="FF0000"/>
+        </w:rPr>
+        <w:t>vendor</w:t>
+      </w:r>
+      <w:r>
+        <w:rPr>
+          <w:rFonts w:hint="eastAsia"/>
+          <w:b/>
+          <w:color w:val="FF0000"/>
+        </w:rPr>
+        <w:t>。</w:t>
+      </w:r>
+    </w:p>
+    <w:p>
+      <w:pPr>
+        <w:pStyle w:val="Heading1"/>
       </w:pPr>
       <w:r>
         <w:rPr>
@@ -1276,8 +1384,9 @@
     </w:p>
     <w:p>
       <w:pPr>
-        <w:pStyle w:val="2"/>
-      </w:pPr>
+        <w:pStyle w:val="Heading2"/>
+      </w:pPr>
+      <w:proofErr w:type="spellStart"/>
       <w:r>
         <w:t>mv</w:t>
       </w:r>
@@ -1287,6 +1396,7 @@
         </w:rPr>
         <w:t>n</w:t>
       </w:r>
+      <w:proofErr w:type="spellEnd"/>
       <w:r>
         <w:t xml:space="preserve"> tomcat7:run</w:t>
       </w:r>
@@ -1337,7 +1447,23 @@
     </w:p>
     <w:p>
       <w:r>
-        <w:t>-server -Xms256m -Xmx512m -XX:MaxPermSize=512m</w:t>
+        <w:t>-</w:t>
+      </w:r>
+      <w:proofErr w:type="gramStart"/>
+      <w:r>
+        <w:t>server</w:t>
+      </w:r>
+      <w:proofErr w:type="gramEnd"/>
+      <w:r>
+        <w:t xml:space="preserve"> -Xms256m -Xmx512m -</w:t>
+      </w:r>
+      <w:proofErr w:type="spellStart"/>
+      <w:r>
+        <w:t>XX:MaxPermSize</w:t>
+      </w:r>
+      <w:proofErr w:type="spellEnd"/>
+      <w:r>
+        <w:t>=512m</w:t>
       </w:r>
     </w:p>
     <w:p/>
@@ -1380,7 +1506,27 @@
           <w:szCs w:val="24"/>
         </w:rPr>
         <w:br/>
-        <w:t>b) Redfox浏览器</w:t>
+        <w:t xml:space="preserve">b) </w:t>
+      </w:r>
+      <w:proofErr w:type="spellStart"/>
+      <w:r>
+        <w:rPr>
+          <w:rFonts w:ascii="宋体" w:eastAsia="宋体" w:hAnsi="宋体" w:cs="宋体"/>
+          <w:kern w:val="0"/>
+          <w:sz w:val="24"/>
+          <w:szCs w:val="24"/>
+        </w:rPr>
+        <w:t>Redfox</w:t>
+      </w:r>
+      <w:proofErr w:type="spellEnd"/>
+      <w:r>
+        <w:rPr>
+          <w:rFonts w:ascii="宋体" w:eastAsia="宋体" w:hAnsi="宋体" w:cs="宋体"/>
+          <w:kern w:val="0"/>
+          <w:sz w:val="24"/>
+          <w:szCs w:val="24"/>
+        </w:rPr>
+        <w:t>浏览器</w:t>
       </w:r>
       <w:r>
         <w:rPr>
@@ -1390,7 +1536,27 @@
           <w:szCs w:val="24"/>
         </w:rPr>
         <w:br/>
-        <w:t>c) Madfox浏览器</w:t>
+        <w:t xml:space="preserve">c) </w:t>
+      </w:r>
+      <w:proofErr w:type="spellStart"/>
+      <w:r>
+        <w:rPr>
+          <w:rFonts w:ascii="宋体" w:eastAsia="宋体" w:hAnsi="宋体" w:cs="宋体"/>
+          <w:kern w:val="0"/>
+          <w:sz w:val="24"/>
+          <w:szCs w:val="24"/>
+        </w:rPr>
+        <w:t>Madfox</w:t>
+      </w:r>
+      <w:proofErr w:type="spellEnd"/>
+      <w:r>
+        <w:rPr>
+          <w:rFonts w:ascii="宋体" w:eastAsia="宋体" w:hAnsi="宋体" w:cs="宋体"/>
+          <w:kern w:val="0"/>
+          <w:sz w:val="24"/>
+          <w:szCs w:val="24"/>
+        </w:rPr>
+        <w:t>浏览器</w:t>
       </w:r>
       <w:r>
         <w:rPr>
@@ -1400,7 +1566,27 @@
           <w:szCs w:val="24"/>
         </w:rPr>
         <w:br/>
-        <w:t>d) Dr.Orc浏览器</w:t>
+        <w:t xml:space="preserve">d) </w:t>
+      </w:r>
+      <w:proofErr w:type="spellStart"/>
+      <w:r>
+        <w:rPr>
+          <w:rFonts w:ascii="宋体" w:eastAsia="宋体" w:hAnsi="宋体" w:cs="宋体"/>
+          <w:kern w:val="0"/>
+          <w:sz w:val="24"/>
+          <w:szCs w:val="24"/>
+        </w:rPr>
+        <w:t>Dr.Orc</w:t>
+      </w:r>
+      <w:proofErr w:type="spellEnd"/>
+      <w:r>
+        <w:rPr>
+          <w:rFonts w:ascii="宋体" w:eastAsia="宋体" w:hAnsi="宋体" w:cs="宋体"/>
+          <w:kern w:val="0"/>
+          <w:sz w:val="24"/>
+          <w:szCs w:val="24"/>
+        </w:rPr>
+        <w:t>浏览器</w:t>
       </w:r>
       <w:r>
         <w:rPr>
@@ -1410,7 +1596,27 @@
           <w:szCs w:val="24"/>
         </w:rPr>
         <w:br/>
-        <w:t>e) K-Meleon浏览器</w:t>
+        <w:t>e) K-</w:t>
+      </w:r>
+      <w:proofErr w:type="spellStart"/>
+      <w:r>
+        <w:rPr>
+          <w:rFonts w:ascii="宋体" w:eastAsia="宋体" w:hAnsi="宋体" w:cs="宋体"/>
+          <w:kern w:val="0"/>
+          <w:sz w:val="24"/>
+          <w:szCs w:val="24"/>
+        </w:rPr>
+        <w:t>Meleon</w:t>
+      </w:r>
+      <w:proofErr w:type="spellEnd"/>
+      <w:r>
+        <w:rPr>
+          <w:rFonts w:ascii="宋体" w:eastAsia="宋体" w:hAnsi="宋体" w:cs="宋体"/>
+          <w:kern w:val="0"/>
+          <w:sz w:val="24"/>
+          <w:szCs w:val="24"/>
+        </w:rPr>
+        <w:t>浏览器</w:t>
       </w:r>
       <w:r>
         <w:rPr>
@@ -1430,6 +1636,15 @@
           <w:szCs w:val="24"/>
         </w:rPr>
         <w:br/>
+      </w:r>
+      <w:r>
+        <w:rPr>
+          <w:rFonts w:ascii="宋体" w:eastAsia="宋体" w:hAnsi="宋体" w:cs="宋体"/>
+          <w:kern w:val="0"/>
+          <w:sz w:val="24"/>
+          <w:szCs w:val="24"/>
+        </w:rPr>
+        <w:lastRenderedPageBreak/>
         <w:t>a) Opera 9.5 之后版本</w:t>
       </w:r>
       <w:r>
@@ -1440,7 +1655,27 @@
           <w:szCs w:val="24"/>
         </w:rPr>
         <w:br/>
-        <w:t>3. Webkit内核的浏览器</w:t>
+        <w:t xml:space="preserve">3. </w:t>
+      </w:r>
+      <w:proofErr w:type="spellStart"/>
+      <w:r>
+        <w:rPr>
+          <w:rFonts w:ascii="宋体" w:eastAsia="宋体" w:hAnsi="宋体" w:cs="宋体"/>
+          <w:kern w:val="0"/>
+          <w:sz w:val="24"/>
+          <w:szCs w:val="24"/>
+        </w:rPr>
+        <w:t>Webkit</w:t>
+      </w:r>
+      <w:proofErr w:type="spellEnd"/>
+      <w:r>
+        <w:rPr>
+          <w:rFonts w:ascii="宋体" w:eastAsia="宋体" w:hAnsi="宋体" w:cs="宋体"/>
+          <w:kern w:val="0"/>
+          <w:sz w:val="24"/>
+          <w:szCs w:val="24"/>
+        </w:rPr>
+        <w:t>内核的浏览器</w:t>
       </w:r>
       <w:r>
         <w:rPr>
@@ -1450,15 +1685,6 @@
           <w:szCs w:val="24"/>
         </w:rPr>
         <w:br/>
-      </w:r>
-      <w:r>
-        <w:rPr>
-          <w:rFonts w:ascii="宋体" w:eastAsia="宋体" w:hAnsi="宋体" w:cs="宋体"/>
-          <w:kern w:val="0"/>
-          <w:sz w:val="24"/>
-          <w:szCs w:val="24"/>
-        </w:rPr>
-        <w:lastRenderedPageBreak/>
         <w:t>a) Chrome浏览器</w:t>
       </w:r>
       <w:r>
@@ -1489,7 +1715,47 @@
           <w:szCs w:val="24"/>
         </w:rPr>
         <w:br/>
-        <w:t>a) 傲游3+QQ浏览器：Webkit+Trident(IE)</w:t>
+        <w:t xml:space="preserve">a) </w:t>
+      </w:r>
+      <w:proofErr w:type="gramStart"/>
+      <w:r>
+        <w:rPr>
+          <w:rFonts w:ascii="宋体" w:eastAsia="宋体" w:hAnsi="宋体" w:cs="宋体"/>
+          <w:kern w:val="0"/>
+          <w:sz w:val="24"/>
+          <w:szCs w:val="24"/>
+        </w:rPr>
+        <w:t>傲游</w:t>
+      </w:r>
+      <w:proofErr w:type="gramEnd"/>
+      <w:r>
+        <w:rPr>
+          <w:rFonts w:ascii="宋体" w:eastAsia="宋体" w:hAnsi="宋体" w:cs="宋体"/>
+          <w:kern w:val="0"/>
+          <w:sz w:val="24"/>
+          <w:szCs w:val="24"/>
+        </w:rPr>
+        <w:t>3+QQ浏览器：</w:t>
+      </w:r>
+      <w:proofErr w:type="spellStart"/>
+      <w:r>
+        <w:rPr>
+          <w:rFonts w:ascii="宋体" w:eastAsia="宋体" w:hAnsi="宋体" w:cs="宋体"/>
+          <w:kern w:val="0"/>
+          <w:sz w:val="24"/>
+          <w:szCs w:val="24"/>
+        </w:rPr>
+        <w:t>Webkit+Trident</w:t>
+      </w:r>
+      <w:proofErr w:type="spellEnd"/>
+      <w:r>
+        <w:rPr>
+          <w:rFonts w:ascii="宋体" w:eastAsia="宋体" w:hAnsi="宋体" w:cs="宋体"/>
+          <w:kern w:val="0"/>
+          <w:sz w:val="24"/>
+          <w:szCs w:val="24"/>
+        </w:rPr>
+        <w:t>(IE)</w:t>
       </w:r>
       <w:r>
         <w:rPr>
@@ -1499,8 +1765,39 @@
           <w:szCs w:val="24"/>
         </w:rPr>
         <w:br/>
-        <w:t>b) Lunascape6：Trident(IE)+Gecko(Firefox)+WebKit</w:t>
-      </w:r>
+        <w:t>b) Lunascape6：</w:t>
+      </w:r>
+      <w:proofErr w:type="gramStart"/>
+      <w:r>
+        <w:rPr>
+          <w:rFonts w:ascii="宋体" w:eastAsia="宋体" w:hAnsi="宋体" w:cs="宋体"/>
+          <w:kern w:val="0"/>
+          <w:sz w:val="24"/>
+          <w:szCs w:val="24"/>
+        </w:rPr>
+        <w:t>Trident(</w:t>
+      </w:r>
+      <w:proofErr w:type="gramEnd"/>
+      <w:r>
+        <w:rPr>
+          <w:rFonts w:ascii="宋体" w:eastAsia="宋体" w:hAnsi="宋体" w:cs="宋体"/>
+          <w:kern w:val="0"/>
+          <w:sz w:val="24"/>
+          <w:szCs w:val="24"/>
+        </w:rPr>
+        <w:t>IE)+Gecko(Firefox)+</w:t>
+      </w:r>
+      <w:proofErr w:type="spellStart"/>
+      <w:r>
+        <w:rPr>
+          <w:rFonts w:ascii="宋体" w:eastAsia="宋体" w:hAnsi="宋体" w:cs="宋体"/>
+          <w:kern w:val="0"/>
+          <w:sz w:val="24"/>
+          <w:szCs w:val="24"/>
+        </w:rPr>
+        <w:t>WebKit</w:t>
+      </w:r>
+      <w:proofErr w:type="spellEnd"/>
     </w:p>
     <w:p>
       <w:pPr>
@@ -1521,7 +1818,27 @@
           <w:szCs w:val="24"/>
         </w:rPr>
         <w:br/>
-        <w:t>5. 广义的IE内核有IE浏览器、世界之窗浏览器、360浏览器、搜狗、腾讯的浏览器</w:t>
+        <w:t>5. 广义的IE内核有IE浏览器、世界之窗浏览器、360浏览器、搜狗、</w:t>
+      </w:r>
+      <w:proofErr w:type="gramStart"/>
+      <w:r>
+        <w:rPr>
+          <w:rFonts w:ascii="宋体" w:eastAsia="宋体" w:hAnsi="宋体" w:cs="宋体"/>
+          <w:kern w:val="0"/>
+          <w:sz w:val="24"/>
+          <w:szCs w:val="24"/>
+        </w:rPr>
+        <w:t>腾讯的</w:t>
+      </w:r>
+      <w:proofErr w:type="gramEnd"/>
+      <w:r>
+        <w:rPr>
+          <w:rFonts w:ascii="宋体" w:eastAsia="宋体" w:hAnsi="宋体" w:cs="宋体"/>
+          <w:kern w:val="0"/>
+          <w:sz w:val="24"/>
+          <w:szCs w:val="24"/>
+        </w:rPr>
+        <w:t>浏览器</w:t>
       </w:r>
     </w:p>
     <w:p/>
@@ -1536,7 +1853,7 @@
 </file>
 
 <file path=word/endnotes.xml><?xml version="1.0" encoding="utf-8"?>
-<w:endnotes xmlns:wpc="http://schemas.microsoft.com/office/word/2010/wordprocessingCanvas" xmlns:mc="http://schemas.openxmlformats.org/markup-compatibility/2006" xmlns:o="urn:schemas-microsoft-com:office:office" xmlns:r="http://schemas.openxmlformats.org/officeDocument/2006/relationships" xmlns:m="http://schemas.openxmlformats.org/officeDocument/2006/math" xmlns:v="urn:schemas-microsoft-com:vml" xmlns:wp14="http://schemas.microsoft.com/office/word/2010/wordprocessingDrawing" xmlns:wp="http://schemas.openxmlformats.org/drawingml/2006/wordprocessingDrawing" xmlns:w10="urn:schemas-microsoft-com:office:word" xmlns:w="http://schemas.openxmlformats.org/wordprocessingml/2006/main" xmlns:w14="http://schemas.microsoft.com/office/word/2010/wordml" xmlns:w15="http://schemas.microsoft.com/office/word/2012/wordml" xmlns:wpg="http://schemas.microsoft.com/office/word/2010/wordprocessingGroup" xmlns:wpi="http://schemas.microsoft.com/office/word/2010/wordprocessingInk" xmlns:wne="http://schemas.microsoft.com/office/word/2006/wordml" xmlns:wps="http://schemas.microsoft.com/office/word/2010/wordprocessingShape" mc:Ignorable="w14 w15 wp14">
+<w:endnotes xmlns:wpc="http://schemas.microsoft.com/office/word/2010/wordprocessingCanvas" xmlns:mc="http://schemas.openxmlformats.org/markup-compatibility/2006" xmlns:o="urn:schemas-microsoft-com:office:office" xmlns:r="http://schemas.openxmlformats.org/officeDocument/2006/relationships" xmlns:m="http://schemas.openxmlformats.org/officeDocument/2006/math" xmlns:v="urn:schemas-microsoft-com:vml" xmlns:wp14="http://schemas.microsoft.com/office/word/2010/wordprocessingDrawing" xmlns:wp="http://schemas.openxmlformats.org/drawingml/2006/wordprocessingDrawing" xmlns:w10="urn:schemas-microsoft-com:office:word" xmlns:w="http://schemas.openxmlformats.org/wordprocessingml/2006/main" xmlns:w14="http://schemas.microsoft.com/office/word/2010/wordml" xmlns:wpg="http://schemas.microsoft.com/office/word/2010/wordprocessingGroup" xmlns:wpi="http://schemas.microsoft.com/office/word/2010/wordprocessingInk" xmlns:wne="http://schemas.microsoft.com/office/word/2006/wordml" xmlns:wps="http://schemas.microsoft.com/office/word/2010/wordprocessingShape" mc:Ignorable="w14 wp14">
   <w:endnote w:type="separator" w:id="-1">
     <w:p>
       <w:r>
@@ -1555,7 +1872,7 @@
 </file>
 
 <file path=word/footnotes.xml><?xml version="1.0" encoding="utf-8"?>
-<w:footnotes xmlns:wpc="http://schemas.microsoft.com/office/word/2010/wordprocessingCanvas" xmlns:mc="http://schemas.openxmlformats.org/markup-compatibility/2006" xmlns:o="urn:schemas-microsoft-com:office:office" xmlns:r="http://schemas.openxmlformats.org/officeDocument/2006/relationships" xmlns:m="http://schemas.openxmlformats.org/officeDocument/2006/math" xmlns:v="urn:schemas-microsoft-com:vml" xmlns:wp14="http://schemas.microsoft.com/office/word/2010/wordprocessingDrawing" xmlns:wp="http://schemas.openxmlformats.org/drawingml/2006/wordprocessingDrawing" xmlns:w10="urn:schemas-microsoft-com:office:word" xmlns:w="http://schemas.openxmlformats.org/wordprocessingml/2006/main" xmlns:w14="http://schemas.microsoft.com/office/word/2010/wordml" xmlns:w15="http://schemas.microsoft.com/office/word/2012/wordml" xmlns:wpg="http://schemas.microsoft.com/office/word/2010/wordprocessingGroup" xmlns:wpi="http://schemas.microsoft.com/office/word/2010/wordprocessingInk" xmlns:wne="http://schemas.microsoft.com/office/word/2006/wordml" xmlns:wps="http://schemas.microsoft.com/office/word/2010/wordprocessingShape" mc:Ignorable="w14 w15 wp14">
+<w:footnotes xmlns:wpc="http://schemas.microsoft.com/office/word/2010/wordprocessingCanvas" xmlns:mc="http://schemas.openxmlformats.org/markup-compatibility/2006" xmlns:o="urn:schemas-microsoft-com:office:office" xmlns:r="http://schemas.openxmlformats.org/officeDocument/2006/relationships" xmlns:m="http://schemas.openxmlformats.org/officeDocument/2006/math" xmlns:v="urn:schemas-microsoft-com:vml" xmlns:wp14="http://schemas.microsoft.com/office/word/2010/wordprocessingDrawing" xmlns:wp="http://schemas.openxmlformats.org/drawingml/2006/wordprocessingDrawing" xmlns:w10="urn:schemas-microsoft-com:office:word" xmlns:w="http://schemas.openxmlformats.org/wordprocessingml/2006/main" xmlns:w14="http://schemas.microsoft.com/office/word/2010/wordml" xmlns:wpg="http://schemas.microsoft.com/office/word/2010/wordprocessingGroup" xmlns:wpi="http://schemas.microsoft.com/office/word/2010/wordprocessingInk" xmlns:wne="http://schemas.microsoft.com/office/word/2006/wordml" xmlns:wps="http://schemas.microsoft.com/office/word/2010/wordprocessingShape" mc:Ignorable="w14 wp14">
   <w:footnote w:type="separator" w:id="-1">
     <w:p>
       <w:r>
@@ -1574,7 +1891,7 @@
 </file>
 
 <file path=word/numbering.xml><?xml version="1.0" encoding="utf-8"?>
-<w:numbering xmlns:wpc="http://schemas.microsoft.com/office/word/2010/wordprocessingCanvas" xmlns:mc="http://schemas.openxmlformats.org/markup-compatibility/2006" xmlns:o="urn:schemas-microsoft-com:office:office" xmlns:r="http://schemas.openxmlformats.org/officeDocument/2006/relationships" xmlns:m="http://schemas.openxmlformats.org/officeDocument/2006/math" xmlns:v="urn:schemas-microsoft-com:vml" xmlns:wp14="http://schemas.microsoft.com/office/word/2010/wordprocessingDrawing" xmlns:wp="http://schemas.openxmlformats.org/drawingml/2006/wordprocessingDrawing" xmlns:w10="urn:schemas-microsoft-com:office:word" xmlns:w="http://schemas.openxmlformats.org/wordprocessingml/2006/main" xmlns:w14="http://schemas.microsoft.com/office/word/2010/wordml" xmlns:w15="http://schemas.microsoft.com/office/word/2012/wordml" xmlns:wpg="http://schemas.microsoft.com/office/word/2010/wordprocessingGroup" xmlns:wpi="http://schemas.microsoft.com/office/word/2010/wordprocessingInk" xmlns:wne="http://schemas.microsoft.com/office/word/2006/wordml" xmlns:wps="http://schemas.microsoft.com/office/word/2010/wordprocessingShape" mc:Ignorable="w14 w15 wp14">
+<w:numbering xmlns:wpc="http://schemas.microsoft.com/office/word/2010/wordprocessingCanvas" xmlns:mc="http://schemas.openxmlformats.org/markup-compatibility/2006" xmlns:o="urn:schemas-microsoft-com:office:office" xmlns:r="http://schemas.openxmlformats.org/officeDocument/2006/relationships" xmlns:m="http://schemas.openxmlformats.org/officeDocument/2006/math" xmlns:v="urn:schemas-microsoft-com:vml" xmlns:wp14="http://schemas.microsoft.com/office/word/2010/wordprocessingDrawing" xmlns:wp="http://schemas.openxmlformats.org/drawingml/2006/wordprocessingDrawing" xmlns:w10="urn:schemas-microsoft-com:office:word" xmlns:w="http://schemas.openxmlformats.org/wordprocessingml/2006/main" xmlns:w14="http://schemas.microsoft.com/office/word/2010/wordml" xmlns:wpg="http://schemas.microsoft.com/office/word/2010/wordprocessingGroup" xmlns:wpi="http://schemas.microsoft.com/office/word/2010/wordprocessingInk" xmlns:wne="http://schemas.microsoft.com/office/word/2006/wordml" xmlns:wps="http://schemas.microsoft.com/office/word/2010/wordprocessingShape" mc:Ignorable="w14 wp14">
   <w:abstractNum w:abstractNumId="0">
     <w:nsid w:val="5ACE6756"/>
     <w:multiLevelType w:val="hybridMultilevel"/>
@@ -1760,7 +2077,7 @@
 </file>
 
 <file path=word/styles.xml><?xml version="1.0" encoding="utf-8"?>
-<w:styles xmlns:mc="http://schemas.openxmlformats.org/markup-compatibility/2006" xmlns:r="http://schemas.openxmlformats.org/officeDocument/2006/relationships" xmlns:w="http://schemas.openxmlformats.org/wordprocessingml/2006/main" xmlns:w14="http://schemas.microsoft.com/office/word/2010/wordml" xmlns:w15="http://schemas.microsoft.com/office/word/2012/wordml" mc:Ignorable="w14 w15">
+<w:styles xmlns:mc="http://schemas.openxmlformats.org/markup-compatibility/2006" xmlns:r="http://schemas.openxmlformats.org/officeDocument/2006/relationships" xmlns:w="http://schemas.openxmlformats.org/wordprocessingml/2006/main" xmlns:w14="http://schemas.microsoft.com/office/word/2010/wordml" mc:Ignorable="w14">
   <w:docDefaults>
     <w:rPrDefault>
       <w:rPr>
@@ -1773,380 +2090,146 @@
     </w:rPrDefault>
     <w:pPrDefault/>
   </w:docDefaults>
-  <w:latentStyles w:defLockedState="0" w:defUIPriority="99" w:defSemiHidden="0" w:defUnhideWhenUsed="0" w:defQFormat="0" w:count="371">
-    <w:lsdException w:name="Normal" w:uiPriority="0" w:qFormat="1"/>
-    <w:lsdException w:name="heading 1" w:uiPriority="9" w:qFormat="1"/>
-    <w:lsdException w:name="heading 2" w:semiHidden="1" w:uiPriority="9" w:unhideWhenUsed="1" w:qFormat="1"/>
-    <w:lsdException w:name="heading 3" w:semiHidden="1" w:uiPriority="9" w:unhideWhenUsed="1" w:qFormat="1"/>
-    <w:lsdException w:name="heading 4" w:semiHidden="1" w:uiPriority="9" w:unhideWhenUsed="1" w:qFormat="1"/>
-    <w:lsdException w:name="heading 5" w:semiHidden="1" w:uiPriority="9" w:unhideWhenUsed="1" w:qFormat="1"/>
-    <w:lsdException w:name="heading 6" w:semiHidden="1" w:uiPriority="9" w:unhideWhenUsed="1" w:qFormat="1"/>
-    <w:lsdException w:name="heading 7" w:semiHidden="1" w:uiPriority="9" w:unhideWhenUsed="1" w:qFormat="1"/>
-    <w:lsdException w:name="heading 8" w:semiHidden="1" w:uiPriority="9" w:unhideWhenUsed="1" w:qFormat="1"/>
-    <w:lsdException w:name="heading 9" w:semiHidden="1" w:uiPriority="9" w:unhideWhenUsed="1" w:qFormat="1"/>
-    <w:lsdException w:name="index 1" w:semiHidden="1" w:unhideWhenUsed="1"/>
-    <w:lsdException w:name="index 2" w:semiHidden="1" w:unhideWhenUsed="1"/>
-    <w:lsdException w:name="index 3" w:semiHidden="1" w:unhideWhenUsed="1"/>
-    <w:lsdException w:name="index 4" w:semiHidden="1" w:unhideWhenUsed="1"/>
-    <w:lsdException w:name="index 5" w:semiHidden="1" w:unhideWhenUsed="1"/>
-    <w:lsdException w:name="index 6" w:semiHidden="1" w:unhideWhenUsed="1"/>
-    <w:lsdException w:name="index 7" w:semiHidden="1" w:unhideWhenUsed="1"/>
-    <w:lsdException w:name="index 8" w:semiHidden="1" w:unhideWhenUsed="1"/>
-    <w:lsdException w:name="index 9" w:semiHidden="1" w:unhideWhenUsed="1"/>
-    <w:lsdException w:name="toc 1" w:semiHidden="1" w:uiPriority="39" w:unhideWhenUsed="1"/>
-    <w:lsdException w:name="toc 2" w:semiHidden="1" w:uiPriority="39" w:unhideWhenUsed="1"/>
-    <w:lsdException w:name="toc 3" w:semiHidden="1" w:uiPriority="39" w:unhideWhenUsed="1"/>
-    <w:lsdException w:name="toc 4" w:semiHidden="1" w:uiPriority="39" w:unhideWhenUsed="1"/>
-    <w:lsdException w:name="toc 5" w:semiHidden="1" w:uiPriority="39" w:unhideWhenUsed="1"/>
-    <w:lsdException w:name="toc 6" w:semiHidden="1" w:uiPriority="39" w:unhideWhenUsed="1"/>
-    <w:lsdException w:name="toc 7" w:semiHidden="1" w:uiPriority="39" w:unhideWhenUsed="1"/>
-    <w:lsdException w:name="toc 8" w:semiHidden="1" w:uiPriority="39" w:unhideWhenUsed="1"/>
-    <w:lsdException w:name="toc 9" w:semiHidden="1" w:uiPriority="39" w:unhideWhenUsed="1"/>
-    <w:lsdException w:name="Normal Indent" w:semiHidden="1" w:unhideWhenUsed="1"/>
-    <w:lsdException w:name="footnote text" w:semiHidden="1" w:unhideWhenUsed="1"/>
-    <w:lsdException w:name="annotation text" w:semiHidden="1" w:unhideWhenUsed="1"/>
-    <w:lsdException w:name="header" w:semiHidden="1" w:unhideWhenUsed="1"/>
-    <w:lsdException w:name="footer" w:semiHidden="1" w:unhideWhenUsed="1"/>
-    <w:lsdException w:name="index heading" w:semiHidden="1" w:unhideWhenUsed="1"/>
-    <w:lsdException w:name="caption" w:semiHidden="1" w:uiPriority="35" w:unhideWhenUsed="1" w:qFormat="1"/>
-    <w:lsdException w:name="table of figures" w:semiHidden="1" w:unhideWhenUsed="1"/>
-    <w:lsdException w:name="envelope address" w:semiHidden="1" w:unhideWhenUsed="1"/>
-    <w:lsdException w:name="envelope return" w:semiHidden="1" w:unhideWhenUsed="1"/>
-    <w:lsdException w:name="footnote reference" w:semiHidden="1" w:unhideWhenUsed="1"/>
-    <w:lsdException w:name="annotation reference" w:semiHidden="1" w:unhideWhenUsed="1"/>
-    <w:lsdException w:name="line number" w:semiHidden="1" w:unhideWhenUsed="1"/>
-    <w:lsdException w:name="page number" w:semiHidden="1" w:unhideWhenUsed="1"/>
-    <w:lsdException w:name="endnote reference" w:semiHidden="1" w:unhideWhenUsed="1"/>
-    <w:lsdException w:name="endnote text" w:semiHidden="1" w:unhideWhenUsed="1"/>
-    <w:lsdException w:name="table of authorities" w:semiHidden="1" w:unhideWhenUsed="1"/>
-    <w:lsdException w:name="macro" w:semiHidden="1" w:unhideWhenUsed="1"/>
-    <w:lsdException w:name="toa heading" w:semiHidden="1" w:unhideWhenUsed="1"/>
-    <w:lsdException w:name="List" w:semiHidden="1" w:unhideWhenUsed="1"/>
-    <w:lsdException w:name="List Bullet" w:semiHidden="1" w:unhideWhenUsed="1"/>
-    <w:lsdException w:name="List Number" w:semiHidden="1" w:unhideWhenUsed="1"/>
-    <w:lsdException w:name="List 2" w:semiHidden="1" w:unhideWhenUsed="1"/>
-    <w:lsdException w:name="List 3" w:semiHidden="1" w:unhideWhenUsed="1"/>
-    <w:lsdException w:name="List 4" w:semiHidden="1" w:unhideWhenUsed="1"/>
-    <w:lsdException w:name="List 5" w:semiHidden="1" w:unhideWhenUsed="1"/>
-    <w:lsdException w:name="List Bullet 2" w:semiHidden="1" w:unhideWhenUsed="1"/>
-    <w:lsdException w:name="List Bullet 3" w:semiHidden="1" w:unhideWhenUsed="1"/>
-    <w:lsdException w:name="List Bullet 4" w:semiHidden="1" w:unhideWhenUsed="1"/>
-    <w:lsdException w:name="List Bullet 5" w:semiHidden="1" w:unhideWhenUsed="1"/>
-    <w:lsdException w:name="List Number 2" w:semiHidden="1" w:unhideWhenUsed="1"/>
-    <w:lsdException w:name="List Number 3" w:semiHidden="1" w:unhideWhenUsed="1"/>
-    <w:lsdException w:name="List Number 4" w:semiHidden="1" w:unhideWhenUsed="1"/>
-    <w:lsdException w:name="List Number 5" w:semiHidden="1" w:unhideWhenUsed="1"/>
-    <w:lsdException w:name="Title" w:uiPriority="10" w:qFormat="1"/>
-    <w:lsdException w:name="Closing" w:semiHidden="1" w:unhideWhenUsed="1"/>
-    <w:lsdException w:name="Signature" w:semiHidden="1" w:unhideWhenUsed="1"/>
-    <w:lsdException w:name="Default Paragraph Font" w:semiHidden="1" w:uiPriority="1" w:unhideWhenUsed="1"/>
-    <w:lsdException w:name="Body Text" w:semiHidden="1" w:unhideWhenUsed="1"/>
-    <w:lsdException w:name="Body Text Indent" w:semiHidden="1" w:unhideWhenUsed="1"/>
-    <w:lsdException w:name="List Continue" w:semiHidden="1" w:unhideWhenUsed="1"/>
-    <w:lsdException w:name="List Continue 2" w:semiHidden="1" w:unhideWhenUsed="1"/>
-    <w:lsdException w:name="List Continue 3" w:semiHidden="1" w:unhideWhenUsed="1"/>
-    <w:lsdException w:name="List Continue 4" w:semiHidden="1" w:unhideWhenUsed="1"/>
-    <w:lsdException w:name="List Continue 5" w:semiHidden="1" w:unhideWhenUsed="1"/>
-    <w:lsdException w:name="Message Header" w:semiHidden="1" w:unhideWhenUsed="1"/>
-    <w:lsdException w:name="Subtitle" w:uiPriority="11" w:qFormat="1"/>
-    <w:lsdException w:name="Salutation" w:semiHidden="1" w:unhideWhenUsed="1"/>
-    <w:lsdException w:name="Date" w:semiHidden="1" w:unhideWhenUsed="1"/>
-    <w:lsdException w:name="Body Text First Indent" w:semiHidden="1" w:unhideWhenUsed="1"/>
-    <w:lsdException w:name="Body Text First Indent 2" w:semiHidden="1" w:unhideWhenUsed="1"/>
-    <w:lsdException w:name="Note Heading" w:semiHidden="1" w:unhideWhenUsed="1"/>
-    <w:lsdException w:name="Body Text 2" w:semiHidden="1" w:unhideWhenUsed="1"/>
-    <w:lsdException w:name="Body Text 3" w:semiHidden="1" w:unhideWhenUsed="1"/>
-    <w:lsdException w:name="Body Text Indent 2" w:semiHidden="1" w:unhideWhenUsed="1"/>
-    <w:lsdException w:name="Body Text Indent 3" w:semiHidden="1" w:unhideWhenUsed="1"/>
-    <w:lsdException w:name="Block Text" w:semiHidden="1" w:unhideWhenUsed="1"/>
-    <w:lsdException w:name="Hyperlink" w:semiHidden="1" w:unhideWhenUsed="1"/>
-    <w:lsdException w:name="FollowedHyperlink" w:semiHidden="1" w:unhideWhenUsed="1"/>
-    <w:lsdException w:name="Strong" w:uiPriority="22" w:qFormat="1"/>
-    <w:lsdException w:name="Emphasis" w:uiPriority="20" w:qFormat="1"/>
-    <w:lsdException w:name="Document Map" w:semiHidden="1" w:unhideWhenUsed="1"/>
-    <w:lsdException w:name="Plain Text" w:semiHidden="1" w:unhideWhenUsed="1"/>
-    <w:lsdException w:name="E-mail Signature" w:semiHidden="1" w:unhideWhenUsed="1"/>
-    <w:lsdException w:name="HTML Top of Form" w:semiHidden="1" w:unhideWhenUsed="1"/>
-    <w:lsdException w:name="HTML Bottom of Form" w:semiHidden="1" w:unhideWhenUsed="1"/>
-    <w:lsdException w:name="Normal (Web)" w:semiHidden="1" w:unhideWhenUsed="1"/>
-    <w:lsdException w:name="HTML Acronym" w:semiHidden="1" w:unhideWhenUsed="1"/>
-    <w:lsdException w:name="HTML Address" w:semiHidden="1" w:unhideWhenUsed="1"/>
-    <w:lsdException w:name="HTML Cite" w:semiHidden="1" w:unhideWhenUsed="1"/>
-    <w:lsdException w:name="HTML Code" w:semiHidden="1" w:unhideWhenUsed="1"/>
-    <w:lsdException w:name="HTML Definition" w:semiHidden="1" w:unhideWhenUsed="1"/>
-    <w:lsdException w:name="HTML Keyboard" w:semiHidden="1" w:unhideWhenUsed="1"/>
-    <w:lsdException w:name="HTML Preformatted" w:semiHidden="1" w:unhideWhenUsed="1"/>
-    <w:lsdException w:name="HTML Sample" w:semiHidden="1" w:unhideWhenUsed="1"/>
-    <w:lsdException w:name="HTML Typewriter" w:semiHidden="1" w:unhideWhenUsed="1"/>
-    <w:lsdException w:name="HTML Variable" w:semiHidden="1" w:unhideWhenUsed="1"/>
-    <w:lsdException w:name="Normal Table" w:semiHidden="1" w:unhideWhenUsed="1"/>
-    <w:lsdException w:name="annotation subject" w:semiHidden="1" w:unhideWhenUsed="1"/>
-    <w:lsdException w:name="No List" w:semiHidden="1" w:unhideWhenUsed="1"/>
-    <w:lsdException w:name="Outline List 1" w:semiHidden="1" w:unhideWhenUsed="1"/>
-    <w:lsdException w:name="Outline List 2" w:semiHidden="1" w:unhideWhenUsed="1"/>
-    <w:lsdException w:name="Outline List 3" w:semiHidden="1" w:unhideWhenUsed="1"/>
-    <w:lsdException w:name="Table Simple 1" w:semiHidden="1" w:unhideWhenUsed="1"/>
-    <w:lsdException w:name="Table Simple 2" w:semiHidden="1" w:unhideWhenUsed="1"/>
-    <w:lsdException w:name="Table Simple 3" w:semiHidden="1" w:unhideWhenUsed="1"/>
-    <w:lsdException w:name="Table Classic 1" w:semiHidden="1" w:unhideWhenUsed="1"/>
-    <w:lsdException w:name="Table Classic 2" w:semiHidden="1" w:unhideWhenUsed="1"/>
-    <w:lsdException w:name="Table Classic 3" w:semiHidden="1" w:unhideWhenUsed="1"/>
-    <w:lsdException w:name="Table Classic 4" w:semiHidden="1" w:unhideWhenUsed="1"/>
-    <w:lsdException w:name="Table Colorful 1" w:semiHidden="1" w:unhideWhenUsed="1"/>
-    <w:lsdException w:name="Table Colorful 2" w:semiHidden="1" w:unhideWhenUsed="1"/>
-    <w:lsdException w:name="Table Colorful 3" w:semiHidden="1" w:unhideWhenUsed="1"/>
-    <w:lsdException w:name="Table Columns 1" w:semiHidden="1" w:unhideWhenUsed="1"/>
-    <w:lsdException w:name="Table Columns 2" w:semiHidden="1" w:unhideWhenUsed="1"/>
-    <w:lsdException w:name="Table Columns 3" w:semiHidden="1" w:unhideWhenUsed="1"/>
-    <w:lsdException w:name="Table Columns 4" w:semiHidden="1" w:unhideWhenUsed="1"/>
-    <w:lsdException w:name="Table Columns 5" w:semiHidden="1" w:unhideWhenUsed="1"/>
-    <w:lsdException w:name="Table Grid 1" w:semiHidden="1" w:unhideWhenUsed="1"/>
-    <w:lsdException w:name="Table Grid 2" w:semiHidden="1" w:unhideWhenUsed="1"/>
-    <w:lsdException w:name="Table Grid 3" w:semiHidden="1" w:unhideWhenUsed="1"/>
-    <w:lsdException w:name="Table Grid 4" w:semiHidden="1" w:unhideWhenUsed="1"/>
-    <w:lsdException w:name="Table Grid 5" w:semiHidden="1" w:unhideWhenUsed="1"/>
-    <w:lsdException w:name="Table Grid 6" w:semiHidden="1" w:unhideWhenUsed="1"/>
-    <w:lsdException w:name="Table Grid 7" w:semiHidden="1" w:unhideWhenUsed="1"/>
-    <w:lsdException w:name="Table Grid 8" w:semiHidden="1" w:unhideWhenUsed="1"/>
-    <w:lsdException w:name="Table List 1" w:semiHidden="1" w:unhideWhenUsed="1"/>
-    <w:lsdException w:name="Table List 2" w:semiHidden="1" w:unhideWhenUsed="1"/>
-    <w:lsdException w:name="Table List 3" w:semiHidden="1" w:unhideWhenUsed="1"/>
-    <w:lsdException w:name="Table List 4" w:semiHidden="1" w:unhideWhenUsed="1"/>
-    <w:lsdException w:name="Table List 5" w:semiHidden="1" w:unhideWhenUsed="1"/>
-    <w:lsdException w:name="Table List 6" w:semiHidden="1" w:unhideWhenUsed="1"/>
-    <w:lsdException w:name="Table List 7" w:semiHidden="1" w:unhideWhenUsed="1"/>
-    <w:lsdException w:name="Table List 8" w:semiHidden="1" w:unhideWhenUsed="1"/>
-    <w:lsdException w:name="Table 3D effects 1" w:semiHidden="1" w:unhideWhenUsed="1"/>
-    <w:lsdException w:name="Table 3D effects 2" w:semiHidden="1" w:unhideWhenUsed="1"/>
-    <w:lsdException w:name="Table 3D effects 3" w:semiHidden="1" w:unhideWhenUsed="1"/>
-    <w:lsdException w:name="Table Contemporary" w:semiHidden="1" w:unhideWhenUsed="1"/>
-    <w:lsdException w:name="Table Elegant" w:semiHidden="1" w:unhideWhenUsed="1"/>
-    <w:lsdException w:name="Table Professional" w:semiHidden="1" w:unhideWhenUsed="1"/>
-    <w:lsdException w:name="Table Subtle 1" w:semiHidden="1" w:unhideWhenUsed="1"/>
-    <w:lsdException w:name="Table Subtle 2" w:semiHidden="1" w:unhideWhenUsed="1"/>
-    <w:lsdException w:name="Table Web 1" w:semiHidden="1" w:unhideWhenUsed="1"/>
-    <w:lsdException w:name="Table Web 2" w:semiHidden="1" w:unhideWhenUsed="1"/>
-    <w:lsdException w:name="Table Web 3" w:semiHidden="1" w:unhideWhenUsed="1"/>
-    <w:lsdException w:name="Balloon Text" w:semiHidden="1" w:unhideWhenUsed="1"/>
-    <w:lsdException w:name="Table Grid" w:uiPriority="39"/>
-    <w:lsdException w:name="Table Theme" w:semiHidden="1" w:unhideWhenUsed="1"/>
-    <w:lsdException w:name="Placeholder Text" w:semiHidden="1"/>
-    <w:lsdException w:name="No Spacing" w:uiPriority="1" w:qFormat="1"/>
-    <w:lsdException w:name="Light Shading" w:uiPriority="60"/>
-    <w:lsdException w:name="Light List" w:uiPriority="61"/>
-    <w:lsdException w:name="Light Grid" w:uiPriority="62"/>
-    <w:lsdException w:name="Medium Shading 1" w:uiPriority="63"/>
-    <w:lsdException w:name="Medium Shading 2" w:uiPriority="64"/>
-    <w:lsdException w:name="Medium List 1" w:uiPriority="65"/>
-    <w:lsdException w:name="Medium List 2" w:uiPriority="66"/>
-    <w:lsdException w:name="Medium Grid 1" w:uiPriority="67"/>
-    <w:lsdException w:name="Medium Grid 2" w:uiPriority="68"/>
-    <w:lsdException w:name="Medium Grid 3" w:uiPriority="69"/>
-    <w:lsdException w:name="Dark List" w:uiPriority="70"/>
-    <w:lsdException w:name="Colorful Shading" w:uiPriority="71"/>
-    <w:lsdException w:name="Colorful List" w:uiPriority="72"/>
-    <w:lsdException w:name="Colorful Grid" w:uiPriority="73"/>
-    <w:lsdException w:name="Light Shading Accent 1" w:uiPriority="60"/>
-    <w:lsdException w:name="Light List Accent 1" w:uiPriority="61"/>
-    <w:lsdException w:name="Light Grid Accent 1" w:uiPriority="62"/>
-    <w:lsdException w:name="Medium Shading 1 Accent 1" w:uiPriority="63"/>
-    <w:lsdException w:name="Medium Shading 2 Accent 1" w:uiPriority="64"/>
-    <w:lsdException w:name="Medium List 1 Accent 1" w:uiPriority="65"/>
-    <w:lsdException w:name="Revision" w:semiHidden="1"/>
-    <w:lsdException w:name="List Paragraph" w:uiPriority="34" w:qFormat="1"/>
-    <w:lsdException w:name="Quote" w:uiPriority="29" w:qFormat="1"/>
-    <w:lsdException w:name="Intense Quote" w:uiPriority="30" w:qFormat="1"/>
-    <w:lsdException w:name="Medium List 2 Accent 1" w:uiPriority="66"/>
-    <w:lsdException w:name="Medium Grid 1 Accent 1" w:uiPriority="67"/>
-    <w:lsdException w:name="Medium Grid 2 Accent 1" w:uiPriority="68"/>
-    <w:lsdException w:name="Medium Grid 3 Accent 1" w:uiPriority="69"/>
-    <w:lsdException w:name="Dark List Accent 1" w:uiPriority="70"/>
-    <w:lsdException w:name="Colorful Shading Accent 1" w:uiPriority="71"/>
-    <w:lsdException w:name="Colorful List Accent 1" w:uiPriority="72"/>
-    <w:lsdException w:name="Colorful Grid Accent 1" w:uiPriority="73"/>
-    <w:lsdException w:name="Light Shading Accent 2" w:uiPriority="60"/>
-    <w:lsdException w:name="Light List Accent 2" w:uiPriority="61"/>
-    <w:lsdException w:name="Light Grid Accent 2" w:uiPriority="62"/>
-    <w:lsdException w:name="Medium Shading 1 Accent 2" w:uiPriority="63"/>
-    <w:lsdException w:name="Medium Shading 2 Accent 2" w:uiPriority="64"/>
-    <w:lsdException w:name="Medium List 1 Accent 2" w:uiPriority="65"/>
-    <w:lsdException w:name="Medium List 2 Accent 2" w:uiPriority="66"/>
-    <w:lsdException w:name="Medium Grid 1 Accent 2" w:uiPriority="67"/>
-    <w:lsdException w:name="Medium Grid 2 Accent 2" w:uiPriority="68"/>
-    <w:lsdException w:name="Medium Grid 3 Accent 2" w:uiPriority="69"/>
-    <w:lsdException w:name="Dark List Accent 2" w:uiPriority="70"/>
-    <w:lsdException w:name="Colorful Shading Accent 2" w:uiPriority="71"/>
-    <w:lsdException w:name="Colorful List Accent 2" w:uiPriority="72"/>
-    <w:lsdException w:name="Colorful Grid Accent 2" w:uiPriority="73"/>
-    <w:lsdException w:name="Light Shading Accent 3" w:uiPriority="60"/>
-    <w:lsdException w:name="Light List Accent 3" w:uiPriority="61"/>
-    <w:lsdException w:name="Light Grid Accent 3" w:uiPriority="62"/>
-    <w:lsdException w:name="Medium Shading 1 Accent 3" w:uiPriority="63"/>
-    <w:lsdException w:name="Medium Shading 2 Accent 3" w:uiPriority="64"/>
-    <w:lsdException w:name="Medium List 1 Accent 3" w:uiPriority="65"/>
-    <w:lsdException w:name="Medium List 2 Accent 3" w:uiPriority="66"/>
-    <w:lsdException w:name="Medium Grid 1 Accent 3" w:uiPriority="67"/>
-    <w:lsdException w:name="Medium Grid 2 Accent 3" w:uiPriority="68"/>
-    <w:lsdException w:name="Medium Grid 3 Accent 3" w:uiPriority="69"/>
-    <w:lsdException w:name="Dark List Accent 3" w:uiPriority="70"/>
-    <w:lsdException w:name="Colorful Shading Accent 3" w:uiPriority="71"/>
-    <w:lsdException w:name="Colorful List Accent 3" w:uiPriority="72"/>
-    <w:lsdException w:name="Colorful Grid Accent 3" w:uiPriority="73"/>
-    <w:lsdException w:name="Light Shading Accent 4" w:uiPriority="60"/>
-    <w:lsdException w:name="Light List Accent 4" w:uiPriority="61"/>
-    <w:lsdException w:name="Light Grid Accent 4" w:uiPriority="62"/>
-    <w:lsdException w:name="Medium Shading 1 Accent 4" w:uiPriority="63"/>
-    <w:lsdException w:name="Medium Shading 2 Accent 4" w:uiPriority="64"/>
-    <w:lsdException w:name="Medium List 1 Accent 4" w:uiPriority="65"/>
-    <w:lsdException w:name="Medium List 2 Accent 4" w:uiPriority="66"/>
-    <w:lsdException w:name="Medium Grid 1 Accent 4" w:uiPriority="67"/>
-    <w:lsdException w:name="Medium Grid 2 Accent 4" w:uiPriority="68"/>
-    <w:lsdException w:name="Medium Grid 3 Accent 4" w:uiPriority="69"/>
-    <w:lsdException w:name="Dark List Accent 4" w:uiPriority="70"/>
-    <w:lsdException w:name="Colorful Shading Accent 4" w:uiPriority="71"/>
-    <w:lsdException w:name="Colorful List Accent 4" w:uiPriority="72"/>
-    <w:lsdException w:name="Colorful Grid Accent 4" w:uiPriority="73"/>
-    <w:lsdException w:name="Light Shading Accent 5" w:uiPriority="60"/>
-    <w:lsdException w:name="Light List Accent 5" w:uiPriority="61"/>
-    <w:lsdException w:name="Light Grid Accent 5" w:uiPriority="62"/>
-    <w:lsdException w:name="Medium Shading 1 Accent 5" w:uiPriority="63"/>
-    <w:lsdException w:name="Medium Shading 2 Accent 5" w:uiPriority="64"/>
-    <w:lsdException w:name="Medium List 1 Accent 5" w:uiPriority="65"/>
-    <w:lsdException w:name="Medium List 2 Accent 5" w:uiPriority="66"/>
-    <w:lsdException w:name="Medium Grid 1 Accent 5" w:uiPriority="67"/>
-    <w:lsdException w:name="Medium Grid 2 Accent 5" w:uiPriority="68"/>
-    <w:lsdException w:name="Medium Grid 3 Accent 5" w:uiPriority="69"/>
-    <w:lsdException w:name="Dark List Accent 5" w:uiPriority="70"/>
-    <w:lsdException w:name="Colorful Shading Accent 5" w:uiPriority="71"/>
-    <w:lsdException w:name="Colorful List Accent 5" w:uiPriority="72"/>
-    <w:lsdException w:name="Colorful Grid Accent 5" w:uiPriority="73"/>
-    <w:lsdException w:name="Light Shading Accent 6" w:uiPriority="60"/>
-    <w:lsdException w:name="Light List Accent 6" w:uiPriority="61"/>
-    <w:lsdException w:name="Light Grid Accent 6" w:uiPriority="62"/>
-    <w:lsdException w:name="Medium Shading 1 Accent 6" w:uiPriority="63"/>
-    <w:lsdException w:name="Medium Shading 2 Accent 6" w:uiPriority="64"/>
-    <w:lsdException w:name="Medium List 1 Accent 6" w:uiPriority="65"/>
-    <w:lsdException w:name="Medium List 2 Accent 6" w:uiPriority="66"/>
-    <w:lsdException w:name="Medium Grid 1 Accent 6" w:uiPriority="67"/>
-    <w:lsdException w:name="Medium Grid 2 Accent 6" w:uiPriority="68"/>
-    <w:lsdException w:name="Medium Grid 3 Accent 6" w:uiPriority="69"/>
-    <w:lsdException w:name="Dark List Accent 6" w:uiPriority="70"/>
-    <w:lsdException w:name="Colorful Shading Accent 6" w:uiPriority="71"/>
-    <w:lsdException w:name="Colorful List Accent 6" w:uiPriority="72"/>
-    <w:lsdException w:name="Colorful Grid Accent 6" w:uiPriority="73"/>
-    <w:lsdException w:name="Subtle Emphasis" w:uiPriority="19" w:qFormat="1"/>
-    <w:lsdException w:name="Intense Emphasis" w:uiPriority="21" w:qFormat="1"/>
-    <w:lsdException w:name="Subtle Reference" w:uiPriority="31" w:qFormat="1"/>
-    <w:lsdException w:name="Intense Reference" w:uiPriority="32" w:qFormat="1"/>
-    <w:lsdException w:name="Book Title" w:uiPriority="33" w:qFormat="1"/>
-    <w:lsdException w:name="Bibliography" w:semiHidden="1" w:uiPriority="37" w:unhideWhenUsed="1"/>
-    <w:lsdException w:name="TOC Heading" w:semiHidden="1" w:uiPriority="39" w:unhideWhenUsed="1" w:qFormat="1"/>
-    <w:lsdException w:name="Plain Table 1" w:uiPriority="41"/>
-    <w:lsdException w:name="Plain Table 2" w:uiPriority="42"/>
-    <w:lsdException w:name="Plain Table 3" w:uiPriority="43"/>
-    <w:lsdException w:name="Plain Table 4" w:uiPriority="44"/>
-    <w:lsdException w:name="Plain Table 5" w:uiPriority="45"/>
-    <w:lsdException w:name="Grid Table Light" w:uiPriority="40"/>
-    <w:lsdException w:name="Grid Table 1 Light" w:uiPriority="46"/>
-    <w:lsdException w:name="Grid Table 2" w:uiPriority="47"/>
-    <w:lsdException w:name="Grid Table 3" w:uiPriority="48"/>
-    <w:lsdException w:name="Grid Table 4" w:uiPriority="49"/>
-    <w:lsdException w:name="Grid Table 5 Dark" w:uiPriority="50"/>
-    <w:lsdException w:name="Grid Table 6 Colorful" w:uiPriority="51"/>
-    <w:lsdException w:name="Grid Table 7 Colorful" w:uiPriority="52"/>
-    <w:lsdException w:name="Grid Table 1 Light Accent 1" w:uiPriority="46"/>
-    <w:lsdException w:name="Grid Table 2 Accent 1" w:uiPriority="47"/>
-    <w:lsdException w:name="Grid Table 3 Accent 1" w:uiPriority="48"/>
-    <w:lsdException w:name="Grid Table 4 Accent 1" w:uiPriority="49"/>
-    <w:lsdException w:name="Grid Table 5 Dark Accent 1" w:uiPriority="50"/>
-    <w:lsdException w:name="Grid Table 6 Colorful Accent 1" w:uiPriority="51"/>
-    <w:lsdException w:name="Grid Table 7 Colorful Accent 1" w:uiPriority="52"/>
-    <w:lsdException w:name="Grid Table 1 Light Accent 2" w:uiPriority="46"/>
-    <w:lsdException w:name="Grid Table 2 Accent 2" w:uiPriority="47"/>
-    <w:lsdException w:name="Grid Table 3 Accent 2" w:uiPriority="48"/>
-    <w:lsdException w:name="Grid Table 4 Accent 2" w:uiPriority="49"/>
-    <w:lsdException w:name="Grid Table 5 Dark Accent 2" w:uiPriority="50"/>
-    <w:lsdException w:name="Grid Table 6 Colorful Accent 2" w:uiPriority="51"/>
-    <w:lsdException w:name="Grid Table 7 Colorful Accent 2" w:uiPriority="52"/>
-    <w:lsdException w:name="Grid Table 1 Light Accent 3" w:uiPriority="46"/>
-    <w:lsdException w:name="Grid Table 2 Accent 3" w:uiPriority="47"/>
-    <w:lsdException w:name="Grid Table 3 Accent 3" w:uiPriority="48"/>
-    <w:lsdException w:name="Grid Table 4 Accent 3" w:uiPriority="49"/>
-    <w:lsdException w:name="Grid Table 5 Dark Accent 3" w:uiPriority="50"/>
-    <w:lsdException w:name="Grid Table 6 Colorful Accent 3" w:uiPriority="51"/>
-    <w:lsdException w:name="Grid Table 7 Colorful Accent 3" w:uiPriority="52"/>
-    <w:lsdException w:name="Grid Table 1 Light Accent 4" w:uiPriority="46"/>
-    <w:lsdException w:name="Grid Table 2 Accent 4" w:uiPriority="47"/>
-    <w:lsdException w:name="Grid Table 3 Accent 4" w:uiPriority="48"/>
-    <w:lsdException w:name="Grid Table 4 Accent 4" w:uiPriority="49"/>
-    <w:lsdException w:name="Grid Table 5 Dark Accent 4" w:uiPriority="50"/>
-    <w:lsdException w:name="Grid Table 6 Colorful Accent 4" w:uiPriority="51"/>
-    <w:lsdException w:name="Grid Table 7 Colorful Accent 4" w:uiPriority="52"/>
-    <w:lsdException w:name="Grid Table 1 Light Accent 5" w:uiPriority="46"/>
-    <w:lsdException w:name="Grid Table 2 Accent 5" w:uiPriority="47"/>
-    <w:lsdException w:name="Grid Table 3 Accent 5" w:uiPriority="48"/>
-    <w:lsdException w:name="Grid Table 4 Accent 5" w:uiPriority="49"/>
-    <w:lsdException w:name="Grid Table 5 Dark Accent 5" w:uiPriority="50"/>
-    <w:lsdException w:name="Grid Table 6 Colorful Accent 5" w:uiPriority="51"/>
-    <w:lsdException w:name="Grid Table 7 Colorful Accent 5" w:uiPriority="52"/>
-    <w:lsdException w:name="Grid Table 1 Light Accent 6" w:uiPriority="46"/>
-    <w:lsdException w:name="Grid Table 2 Accent 6" w:uiPriority="47"/>
-    <w:lsdException w:name="Grid Table 3 Accent 6" w:uiPriority="48"/>
-    <w:lsdException w:name="Grid Table 4 Accent 6" w:uiPriority="49"/>
-    <w:lsdException w:name="Grid Table 5 Dark Accent 6" w:uiPriority="50"/>
-    <w:lsdException w:name="Grid Table 6 Colorful Accent 6" w:uiPriority="51"/>
-    <w:lsdException w:name="Grid Table 7 Colorful Accent 6" w:uiPriority="52"/>
-    <w:lsdException w:name="List Table 1 Light" w:uiPriority="46"/>
-    <w:lsdException w:name="List Table 2" w:uiPriority="47"/>
-    <w:lsdException w:name="List Table 3" w:uiPriority="48"/>
-    <w:lsdException w:name="List Table 4" w:uiPriority="49"/>
-    <w:lsdException w:name="List Table 5 Dark" w:uiPriority="50"/>
-    <w:lsdException w:name="List Table 6 Colorful" w:uiPriority="51"/>
-    <w:lsdException w:name="List Table 7 Colorful" w:uiPriority="52"/>
-    <w:lsdException w:name="List Table 1 Light Accent 1" w:uiPriority="46"/>
-    <w:lsdException w:name="List Table 2 Accent 1" w:uiPriority="47"/>
-    <w:lsdException w:name="List Table 3 Accent 1" w:uiPriority="48"/>
-    <w:lsdException w:name="List Table 4 Accent 1" w:uiPriority="49"/>
-    <w:lsdException w:name="List Table 5 Dark Accent 1" w:uiPriority="50"/>
-    <w:lsdException w:name="List Table 6 Colorful Accent 1" w:uiPriority="51"/>
-    <w:lsdException w:name="List Table 7 Colorful Accent 1" w:uiPriority="52"/>
-    <w:lsdException w:name="List Table 1 Light Accent 2" w:uiPriority="46"/>
-    <w:lsdException w:name="List Table 2 Accent 2" w:uiPriority="47"/>
-    <w:lsdException w:name="List Table 3 Accent 2" w:uiPriority="48"/>
-    <w:lsdException w:name="List Table 4 Accent 2" w:uiPriority="49"/>
-    <w:lsdException w:name="List Table 5 Dark Accent 2" w:uiPriority="50"/>
-    <w:lsdException w:name="List Table 6 Colorful Accent 2" w:uiPriority="51"/>
-    <w:lsdException w:name="List Table 7 Colorful Accent 2" w:uiPriority="52"/>
-    <w:lsdException w:name="List Table 1 Light Accent 3" w:uiPriority="46"/>
-    <w:lsdException w:name="List Table 2 Accent 3" w:uiPriority="47"/>
-    <w:lsdException w:name="List Table 3 Accent 3" w:uiPriority="48"/>
-    <w:lsdException w:name="List Table 4 Accent 3" w:uiPriority="49"/>
-    <w:lsdException w:name="List Table 5 Dark Accent 3" w:uiPriority="50"/>
-    <w:lsdException w:name="List Table 6 Colorful Accent 3" w:uiPriority="51"/>
-    <w:lsdException w:name="List Table 7 Colorful Accent 3" w:uiPriority="52"/>
-    <w:lsdException w:name="List Table 1 Light Accent 4" w:uiPriority="46"/>
-    <w:lsdException w:name="List Table 2 Accent 4" w:uiPriority="47"/>
-    <w:lsdException w:name="List Table 3 Accent 4" w:uiPriority="48"/>
-    <w:lsdException w:name="List Table 4 Accent 4" w:uiPriority="49"/>
-    <w:lsdException w:name="List Table 5 Dark Accent 4" w:uiPriority="50"/>
-    <w:lsdException w:name="List Table 6 Colorful Accent 4" w:uiPriority="51"/>
-    <w:lsdException w:name="List Table 7 Colorful Accent 4" w:uiPriority="52"/>
-    <w:lsdException w:name="List Table 1 Light Accent 5" w:uiPriority="46"/>
-    <w:lsdException w:name="List Table 2 Accent 5" w:uiPriority="47"/>
-    <w:lsdException w:name="List Table 3 Accent 5" w:uiPriority="48"/>
-    <w:lsdException w:name="List Table 4 Accent 5" w:uiPriority="49"/>
-    <w:lsdException w:name="List Table 5 Dark Accent 5" w:uiPriority="50"/>
-    <w:lsdException w:name="List Table 6 Colorful Accent 5" w:uiPriority="51"/>
-    <w:lsdException w:name="List Table 7 Colorful Accent 5" w:uiPriority="52"/>
-    <w:lsdException w:name="List Table 1 Light Accent 6" w:uiPriority="46"/>
-    <w:lsdException w:name="List Table 2 Accent 6" w:uiPriority="47"/>
-    <w:lsdException w:name="List Table 3 Accent 6" w:uiPriority="48"/>
-    <w:lsdException w:name="List Table 4 Accent 6" w:uiPriority="49"/>
-    <w:lsdException w:name="List Table 5 Dark Accent 6" w:uiPriority="50"/>
-    <w:lsdException w:name="List Table 6 Colorful Accent 6" w:uiPriority="51"/>
-    <w:lsdException w:name="List Table 7 Colorful Accent 6" w:uiPriority="52"/>
+  <w:latentStyles w:defLockedState="0" w:defUIPriority="99" w:defSemiHidden="1" w:defUnhideWhenUsed="1" w:defQFormat="0" w:count="267">
+    <w:lsdException w:name="Normal" w:semiHidden="0" w:uiPriority="0" w:unhideWhenUsed="0" w:qFormat="1"/>
+    <w:lsdException w:name="heading 1" w:semiHidden="0" w:uiPriority="9" w:unhideWhenUsed="0" w:qFormat="1"/>
+    <w:lsdException w:name="heading 2" w:uiPriority="9" w:qFormat="1"/>
+    <w:lsdException w:name="heading 3" w:uiPriority="9" w:qFormat="1"/>
+    <w:lsdException w:name="heading 4" w:uiPriority="9" w:qFormat="1"/>
+    <w:lsdException w:name="heading 5" w:uiPriority="9" w:qFormat="1"/>
+    <w:lsdException w:name="heading 6" w:uiPriority="9" w:qFormat="1"/>
+    <w:lsdException w:name="heading 7" w:uiPriority="9" w:qFormat="1"/>
+    <w:lsdException w:name="heading 8" w:uiPriority="9" w:qFormat="1"/>
+    <w:lsdException w:name="heading 9" w:uiPriority="9" w:qFormat="1"/>
+    <w:lsdException w:name="toc 1" w:uiPriority="39"/>
+    <w:lsdException w:name="toc 2" w:uiPriority="39"/>
+    <w:lsdException w:name="toc 3" w:uiPriority="39"/>
+    <w:lsdException w:name="toc 4" w:uiPriority="39"/>
+    <w:lsdException w:name="toc 5" w:uiPriority="39"/>
+    <w:lsdException w:name="toc 6" w:uiPriority="39"/>
+    <w:lsdException w:name="toc 7" w:uiPriority="39"/>
+    <w:lsdException w:name="toc 8" w:uiPriority="39"/>
+    <w:lsdException w:name="toc 9" w:uiPriority="39"/>
+    <w:lsdException w:name="caption" w:uiPriority="35" w:qFormat="1"/>
+    <w:lsdException w:name="Title" w:semiHidden="0" w:uiPriority="10" w:unhideWhenUsed="0" w:qFormat="1"/>
+    <w:lsdException w:name="Default Paragraph Font" w:uiPriority="1"/>
+    <w:lsdException w:name="Subtitle" w:semiHidden="0" w:uiPriority="11" w:unhideWhenUsed="0" w:qFormat="1"/>
+    <w:lsdException w:name="Strong" w:semiHidden="0" w:uiPriority="22" w:unhideWhenUsed="0" w:qFormat="1"/>
+    <w:lsdException w:name="Emphasis" w:semiHidden="0" w:uiPriority="20" w:unhideWhenUsed="0" w:qFormat="1"/>
+    <w:lsdException w:name="Table Grid" w:semiHidden="0" w:uiPriority="39" w:unhideWhenUsed="0"/>
+    <w:lsdException w:name="Placeholder Text" w:unhideWhenUsed="0"/>
+    <w:lsdException w:name="No Spacing" w:semiHidden="0" w:uiPriority="1" w:unhideWhenUsed="0" w:qFormat="1"/>
+    <w:lsdException w:name="Light Shading" w:semiHidden="0" w:uiPriority="60" w:unhideWhenUsed="0"/>
+    <w:lsdException w:name="Light List" w:semiHidden="0" w:uiPriority="61" w:unhideWhenUsed="0"/>
+    <w:lsdException w:name="Light Grid" w:semiHidden="0" w:uiPriority="62" w:unhideWhenUsed="0"/>
+    <w:lsdException w:name="Medium Shading 1" w:semiHidden="0" w:uiPriority="63" w:unhideWhenUsed="0"/>
+    <w:lsdException w:name="Medium Shading 2" w:semiHidden="0" w:uiPriority="64" w:unhideWhenUsed="0"/>
+    <w:lsdException w:name="Medium List 1" w:semiHidden="0" w:uiPriority="65" w:unhideWhenUsed="0"/>
+    <w:lsdException w:name="Medium List 2" w:semiHidden="0" w:uiPriority="66" w:unhideWhenUsed="0"/>
+    <w:lsdException w:name="Medium Grid 1" w:semiHidden="0" w:uiPriority="67" w:unhideWhenUsed="0"/>
+    <w:lsdException w:name="Medium Grid 2" w:semiHidden="0" w:uiPriority="68" w:unhideWhenUsed="0"/>
+    <w:lsdException w:name="Medium Grid 3" w:semiHidden="0" w:uiPriority="69" w:unhideWhenUsed="0"/>
+    <w:lsdException w:name="Dark List" w:semiHidden="0" w:uiPriority="70" w:unhideWhenUsed="0"/>
+    <w:lsdException w:name="Colorful Shading" w:semiHidden="0" w:uiPriority="71" w:unhideWhenUsed="0"/>
+    <w:lsdException w:name="Colorful List" w:semiHidden="0" w:uiPriority="72" w:unhideWhenUsed="0"/>
+    <w:lsdException w:name="Colorful Grid" w:semiHidden="0" w:uiPriority="73" w:unhideWhenUsed="0"/>
+    <w:lsdException w:name="Light Shading Accent 1" w:semiHidden="0" w:uiPriority="60" w:unhideWhenUsed="0"/>
+    <w:lsdException w:name="Light List Accent 1" w:semiHidden="0" w:uiPriority="61" w:unhideWhenUsed="0"/>
+    <w:lsdException w:name="Light Grid Accent 1" w:semiHidden="0" w:uiPriority="62" w:unhideWhenUsed="0"/>
+    <w:lsdException w:name="Medium Shading 1 Accent 1" w:semiHidden="0" w:uiPriority="63" w:unhideWhenUsed="0"/>
+    <w:lsdException w:name="Medium Shading 2 Accent 1" w:semiHidden="0" w:uiPriority="64" w:unhideWhenUsed="0"/>
+    <w:lsdException w:name="Medium List 1 Accent 1" w:semiHidden="0" w:uiPriority="65" w:unhideWhenUsed="0"/>
+    <w:lsdException w:name="Revision" w:unhideWhenUsed="0"/>
+    <w:lsdException w:name="List Paragraph" w:semiHidden="0" w:uiPriority="34" w:unhideWhenUsed="0" w:qFormat="1"/>
+    <w:lsdException w:name="Quote" w:semiHidden="0" w:uiPriority="29" w:unhideWhenUsed="0" w:qFormat="1"/>
+    <w:lsdException w:name="Intense Quote" w:semiHidden="0" w:uiPriority="30" w:unhideWhenUsed="0" w:qFormat="1"/>
+    <w:lsdException w:name="Medium List 2 Accent 1" w:semiHidden="0" w:uiPriority="66" w:unhideWhenUsed="0"/>
+    <w:lsdException w:name="Medium Grid 1 Accent 1" w:semiHidden="0" w:uiPriority="67" w:unhideWhenUsed="0"/>
+    <w:lsdException w:name="Medium Grid 2 Accent 1" w:semiHidden="0" w:uiPriority="68" w:unhideWhenUsed="0"/>
+    <w:lsdException w:name="Medium Grid 3 Accent 1" w:semiHidden="0" w:uiPriority="69" w:unhideWhenUsed="0"/>
+    <w:lsdException w:name="Dark List Accent 1" w:semiHidden="0" w:uiPriority="70" w:unhideWhenUsed="0"/>
+    <w:lsdException w:name="Colorful Shading Accent 1" w:semiHidden="0" w:uiPriority="71" w:unhideWhenUsed="0"/>
+    <w:lsdException w:name="Colorful List Accent 1" w:semiHidden="0" w:uiPriority="72" w:unhideWhenUsed="0"/>
+    <w:lsdException w:name="Colorful Grid Accent 1" w:semiHidden="0" w:uiPriority="73" w:unhideWhenUsed="0"/>
+    <w:lsdException w:name="Light Shading Accent 2" w:semiHidden="0" w:uiPriority="60" w:unhideWhenUsed="0"/>
+    <w:lsdException w:name="Light List Accent 2" w:semiHidden="0" w:uiPriority="61" w:unhideWhenUsed="0"/>
+    <w:lsdException w:name="Light Grid Accent 2" w:semiHidden="0" w:uiPriority="62" w:unhideWhenUsed="0"/>
+    <w:lsdException w:name="Medium Shading 1 Accent 2" w:semiHidden="0" w:uiPriority="63" w:unhideWhenUsed="0"/>
+    <w:lsdException w:name="Medium Shading 2 Accent 2" w:semiHidden="0" w:uiPriority="64" w:unhideWhenUsed="0"/>
+    <w:lsdException w:name="Medium List 1 Accent 2" w:semiHidden="0" w:uiPriority="65" w:unhideWhenUsed="0"/>
+    <w:lsdException w:name="Medium List 2 Accent 2" w:semiHidden="0" w:uiPriority="66" w:unhideWhenUsed="0"/>
+    <w:lsdException w:name="Medium Grid 1 Accent 2" w:semiHidden="0" w:uiPriority="67" w:unhideWhenUsed="0"/>
+    <w:lsdException w:name="Medium Grid 2 Accent 2" w:semiHidden="0" w:uiPriority="68" w:unhideWhenUsed="0"/>
+    <w:lsdException w:name="Medium Grid 3 Accent 2" w:semiHidden="0" w:uiPriority="69" w:unhideWhenUsed="0"/>
+    <w:lsdException w:name="Dark List Accent 2" w:semiHidden="0" w:uiPriority="70" w:unhideWhenUsed="0"/>
+    <w:lsdException w:name="Colorful Shading Accent 2" w:semiHidden="0" w:uiPriority="71" w:unhideWhenUsed="0"/>
+    <w:lsdException w:name="Colorful List Accent 2" w:semiHidden="0" w:uiPriority="72" w:unhideWhenUsed="0"/>
+    <w:lsdException w:name="Colorful Grid Accent 2" w:semiHidden="0" w:uiPriority="73" w:unhideWhenUsed="0"/>
+    <w:lsdException w:name="Light Shading Accent 3" w:semiHidden="0" w:uiPriority="60" w:unhideWhenUsed="0"/>
+    <w:lsdException w:name="Light List Accent 3" w:semiHidden="0" w:uiPriority="61" w:unhideWhenUsed="0"/>
+    <w:lsdException w:name="Light Grid Accent 3" w:semiHidden="0" w:uiPriority="62" w:unhideWhenUsed="0"/>
+    <w:lsdException w:name="Medium Shading 1 Accent 3" w:semiHidden="0" w:uiPriority="63" w:unhideWhenUsed="0"/>
+    <w:lsdException w:name="Medium Shading 2 Accent 3" w:semiHidden="0" w:uiPriority="64" w:unhideWhenUsed="0"/>
+    <w:lsdException w:name="Medium List 1 Accent 3" w:semiHidden="0" w:uiPriority="65" w:unhideWhenUsed="0"/>
+    <w:lsdException w:name="Medium List 2 Accent 3" w:semiHidden="0" w:uiPriority="66" w:unhideWhenUsed="0"/>
+    <w:lsdException w:name="Medium Grid 1 Accent 3" w:semiHidden="0" w:uiPriority="67" w:unhideWhenUsed="0"/>
+    <w:lsdException w:name="Medium Grid 2 Accent 3" w:semiHidden="0" w:uiPriority="68" w:unhideWhenUsed="0"/>
+    <w:lsdException w:name="Medium Grid 3 Accent 3" w:semiHidden="0" w:uiPriority="69" w:unhideWhenUsed="0"/>
+    <w:lsdException w:name="Dark List Accent 3" w:semiHidden="0" w:uiPriority="70" w:unhideWhenUsed="0"/>
+    <w:lsdException w:name="Colorful Shading Accent 3" w:semiHidden="0" w:uiPriority="71" w:unhideWhenUsed="0"/>
+    <w:lsdException w:name="Colorful List Accent 3" w:semiHidden="0" w:uiPriority="72" w:unhideWhenUsed="0"/>
+    <w:lsdException w:name="Colorful Grid Accent 3" w:semiHidden="0" w:uiPriority="73" w:unhideWhenUsed="0"/>
+    <w:lsdException w:name="Light Shading Accent 4" w:semiHidden="0" w:uiPriority="60" w:unhideWhenUsed="0"/>
+    <w:lsdException w:name="Light List Accent 4" w:semiHidden="0" w:uiPriority="61" w:unhideWhenUsed="0"/>
+    <w:lsdException w:name="Light Grid Accent 4" w:semiHidden="0" w:uiPriority="62" w:unhideWhenUsed="0"/>
+    <w:lsdException w:name="Medium Shading 1 Accent 4" w:semiHidden="0" w:uiPriority="63" w:unhideWhenUsed="0"/>
+    <w:lsdException w:name="Medium Shading 2 Accent 4" w:semiHidden="0" w:uiPriority="64" w:unhideWhenUsed="0"/>
+    <w:lsdException w:name="Medium List 1 Accent 4" w:semiHidden="0" w:uiPriority="65" w:unhideWhenUsed="0"/>
+    <w:lsdException w:name="Medium List 2 Accent 4" w:semiHidden="0" w:uiPriority="66" w:unhideWhenUsed="0"/>
+    <w:lsdException w:name="Medium Grid 1 Accent 4" w:semiHidden="0" w:uiPriority="67" w:unhideWhenUsed="0"/>
+    <w:lsdException w:name="Medium Grid 2 Accent 4" w:semiHidden="0" w:uiPriority="68" w:unhideWhenUsed="0"/>
+    <w:lsdException w:name="Medium Grid 3 Accent 4" w:semiHidden="0" w:uiPriority="69" w:unhideWhenUsed="0"/>
+    <w:lsdException w:name="Dark List Accent 4" w:semiHidden="0" w:uiPriority="70" w:unhideWhenUsed="0"/>
+    <w:lsdException w:name="Colorful Shading Accent 4" w:semiHidden="0" w:uiPriority="71" w:unhideWhenUsed="0"/>
+    <w:lsdException w:name="Colorful List Accent 4" w:semiHidden="0" w:uiPriority="72" w:unhideWhenUsed="0"/>
+    <w:lsdException w:name="Colorful Grid Accent 4" w:semiHidden="0" w:uiPriority="73" w:unhideWhenUsed="0"/>
+    <w:lsdException w:name="Light Shading Accent 5" w:semiHidden="0" w:uiPriority="60" w:unhideWhenUsed="0"/>
+    <w:lsdException w:name="Light List Accent 5" w:semiHidden="0" w:uiPriority="61" w:unhideWhenUsed="0"/>
+    <w:lsdException w:name="Light Grid Accent 5" w:semiHidden="0" w:uiPriority="62" w:unhideWhenUsed="0"/>
+    <w:lsdException w:name="Medium Shading 1 Accent 5" w:semiHidden="0" w:uiPriority="63" w:unhideWhenUsed="0"/>
+    <w:lsdException w:name="Medium Shading 2 Accent 5" w:semiHidden="0" w:uiPriority="64" w:unhideWhenUsed="0"/>
+    <w:lsdException w:name="Medium List 1 Accent 5" w:semiHidden="0" w:uiPriority="65" w:unhideWhenUsed="0"/>
+    <w:lsdException w:name="Medium List 2 Accent 5" w:semiHidden="0" w:uiPriority="66" w:unhideWhenUsed="0"/>
+    <w:lsdException w:name="Medium Grid 1 Accent 5" w:semiHidden="0" w:uiPriority="67" w:unhideWhenUsed="0"/>
+    <w:lsdException w:name="Medium Grid 2 Accent 5" w:semiHidden="0" w:uiPriority="68" w:unhideWhenUsed="0"/>
+    <w:lsdException w:name="Medium Grid 3 Accent 5" w:semiHidden="0" w:uiPriority="69" w:unhideWhenUsed="0"/>
+    <w:lsdException w:name="Dark List Accent 5" w:semiHidden="0" w:uiPriority="70" w:unhideWhenUsed="0"/>
+    <w:lsdException w:name="Colorful Shading Accent 5" w:semiHidden="0" w:uiPriority="71" w:unhideWhenUsed="0"/>
+    <w:lsdException w:name="Colorful List Accent 5" w:semiHidden="0" w:uiPriority="72" w:unhideWhenUsed="0"/>
+    <w:lsdException w:name="Colorful Grid Accent 5" w:semiHidden="0" w:uiPriority="73" w:unhideWhenUsed="0"/>
+    <w:lsdException w:name="Light Shading Accent 6" w:semiHidden="0" w:uiPriority="60" w:unhideWhenUsed="0"/>
+    <w:lsdException w:name="Light List Accent 6" w:semiHidden="0" w:uiPriority="61" w:unhideWhenUsed="0"/>
+    <w:lsdException w:name="Light Grid Accent 6" w:semiHidden="0" w:uiPriority="62" w:unhideWhenUsed="0"/>
+    <w:lsdException w:name="Medium Shading 1 Accent 6" w:semiHidden="0" w:uiPriority="63" w:unhideWhenUsed="0"/>
+    <w:lsdException w:name="Medium Shading 2 Accent 6" w:semiHidden="0" w:uiPriority="64" w:unhideWhenUsed="0"/>
+    <w:lsdException w:name="Medium List 1 Accent 6" w:semiHidden="0" w:uiPriority="65" w:unhideWhenUsed="0"/>
+    <w:lsdException w:name="Medium List 2 Accent 6" w:semiHidden="0" w:uiPriority="66" w:unhideWhenUsed="0"/>
+    <w:lsdException w:name="Medium Grid 1 Accent 6" w:semiHidden="0" w:uiPriority="67" w:unhideWhenUsed="0"/>
+    <w:lsdException w:name="Medium Grid 2 Accent 6" w:semiHidden="0" w:uiPriority="68" w:unhideWhenUsed="0"/>
+    <w:lsdException w:name="Medium Grid 3 Accent 6" w:semiHidden="0" w:uiPriority="69" w:unhideWhenUsed="0"/>
+    <w:lsdException w:name="Dark List Accent 6" w:semiHidden="0" w:uiPriority="70" w:unhideWhenUsed="0"/>
+    <w:lsdException w:name="Colorful Shading Accent 6" w:semiHidden="0" w:uiPriority="71" w:unhideWhenUsed="0"/>
+    <w:lsdException w:name="Colorful List Accent 6" w:semiHidden="0" w:uiPriority="72" w:unhideWhenUsed="0"/>
+    <w:lsdException w:name="Colorful Grid Accent 6" w:semiHidden="0" w:uiPriority="73" w:unhideWhenUsed="0"/>
+    <w:lsdException w:name="Subtle Emphasis" w:semiHidden="0" w:uiPriority="19" w:unhideWhenUsed="0" w:qFormat="1"/>
+    <w:lsdException w:name="Intense Emphasis" w:semiHidden="0" w:uiPriority="21" w:unhideWhenUsed="0" w:qFormat="1"/>
+    <w:lsdException w:name="Subtle Reference" w:semiHidden="0" w:uiPriority="31" w:unhideWhenUsed="0" w:qFormat="1"/>
+    <w:lsdException w:name="Intense Reference" w:semiHidden="0" w:uiPriority="32" w:unhideWhenUsed="0" w:qFormat="1"/>
+    <w:lsdException w:name="Book Title" w:semiHidden="0" w:uiPriority="33" w:unhideWhenUsed="0" w:qFormat="1"/>
+    <w:lsdException w:name="Bibliography" w:uiPriority="37"/>
+    <w:lsdException w:name="TOC Heading" w:uiPriority="39" w:qFormat="1"/>
   </w:latentStyles>
-  <w:style w:type="paragraph" w:default="1" w:styleId="a">
+  <w:style w:type="paragraph" w:default="1" w:styleId="Normal">
     <w:name w:val="Normal"/>
     <w:qFormat/>
     <w:pPr>
@@ -2154,11 +2237,11 @@
       <w:jc w:val="both"/>
     </w:pPr>
   </w:style>
-  <w:style w:type="paragraph" w:styleId="1">
+  <w:style w:type="paragraph" w:styleId="Heading1">
     <w:name w:val="heading 1"/>
-    <w:basedOn w:val="a"/>
-    <w:next w:val="a"/>
-    <w:link w:val="1Char"/>
+    <w:basedOn w:val="Normal"/>
+    <w:next w:val="Normal"/>
+    <w:link w:val="Heading1Char"/>
     <w:uiPriority w:val="9"/>
     <w:qFormat/>
     <w:rsid w:val="003F4F4C"/>
@@ -2176,11 +2259,11 @@
       <w:szCs w:val="44"/>
     </w:rPr>
   </w:style>
-  <w:style w:type="paragraph" w:styleId="2">
+  <w:style w:type="paragraph" w:styleId="Heading2">
     <w:name w:val="heading 2"/>
-    <w:basedOn w:val="a"/>
-    <w:next w:val="a"/>
-    <w:link w:val="2Char"/>
+    <w:basedOn w:val="Normal"/>
+    <w:next w:val="Normal"/>
+    <w:link w:val="Heading2Char"/>
     <w:uiPriority w:val="9"/>
     <w:unhideWhenUsed/>
     <w:qFormat/>
@@ -2199,11 +2282,11 @@
       <w:szCs w:val="32"/>
     </w:rPr>
   </w:style>
-  <w:style w:type="paragraph" w:styleId="3">
+  <w:style w:type="paragraph" w:styleId="Heading3">
     <w:name w:val="heading 3"/>
-    <w:basedOn w:val="a"/>
-    <w:next w:val="a"/>
-    <w:link w:val="3Char"/>
+    <w:basedOn w:val="Normal"/>
+    <w:next w:val="Normal"/>
+    <w:link w:val="Heading3Char"/>
     <w:uiPriority w:val="9"/>
     <w:unhideWhenUsed/>
     <w:qFormat/>
@@ -2221,13 +2304,13 @@
       <w:szCs w:val="32"/>
     </w:rPr>
   </w:style>
-  <w:style w:type="character" w:default="1" w:styleId="a0">
+  <w:style w:type="character" w:default="1" w:styleId="DefaultParagraphFont">
     <w:name w:val="Default Paragraph Font"/>
     <w:uiPriority w:val="1"/>
     <w:semiHidden/>
     <w:unhideWhenUsed/>
   </w:style>
-  <w:style w:type="table" w:default="1" w:styleId="a1">
+  <w:style w:type="table" w:default="1" w:styleId="TableNormal">
     <w:name w:val="Normal Table"/>
     <w:uiPriority w:val="99"/>
     <w:semiHidden/>
@@ -2242,17 +2325,17 @@
       </w:tblCellMar>
     </w:tblPr>
   </w:style>
-  <w:style w:type="numbering" w:default="1" w:styleId="a2">
+  <w:style w:type="numbering" w:default="1" w:styleId="NoList">
     <w:name w:val="No List"/>
     <w:uiPriority w:val="99"/>
     <w:semiHidden/>
     <w:unhideWhenUsed/>
   </w:style>
-  <w:style w:type="paragraph" w:styleId="a3">
+  <w:style w:type="paragraph" w:styleId="Title">
     <w:name w:val="Title"/>
-    <w:basedOn w:val="a"/>
-    <w:next w:val="a"/>
-    <w:link w:val="Char"/>
+    <w:basedOn w:val="Normal"/>
+    <w:next w:val="Normal"/>
+    <w:link w:val="TitleChar"/>
     <w:uiPriority w:val="10"/>
     <w:qFormat/>
     <w:rsid w:val="007750C1"/>
@@ -2269,10 +2352,10 @@
       <w:szCs w:val="32"/>
     </w:rPr>
   </w:style>
-  <w:style w:type="character" w:customStyle="1" w:styleId="Char">
-    <w:name w:val="标题 Char"/>
-    <w:basedOn w:val="a0"/>
-    <w:link w:val="a3"/>
+  <w:style w:type="character" w:customStyle="1" w:styleId="TitleChar">
+    <w:name w:val="Title Char"/>
+    <w:basedOn w:val="DefaultParagraphFont"/>
+    <w:link w:val="Title"/>
     <w:uiPriority w:val="10"/>
     <w:rsid w:val="007750C1"/>
     <w:rPr>
@@ -2283,10 +2366,10 @@
       <w:szCs w:val="32"/>
     </w:rPr>
   </w:style>
-  <w:style w:type="character" w:customStyle="1" w:styleId="1Char">
-    <w:name w:val="标题 1 Char"/>
-    <w:basedOn w:val="a0"/>
-    <w:link w:val="1"/>
+  <w:style w:type="character" w:customStyle="1" w:styleId="Heading1Char">
+    <w:name w:val="Heading 1 Char"/>
+    <w:basedOn w:val="DefaultParagraphFont"/>
+    <w:link w:val="Heading1"/>
     <w:uiPriority w:val="9"/>
     <w:rsid w:val="003F4F4C"/>
     <w:rPr>
@@ -2297,10 +2380,10 @@
       <w:szCs w:val="44"/>
     </w:rPr>
   </w:style>
-  <w:style w:type="character" w:customStyle="1" w:styleId="2Char">
-    <w:name w:val="标题 2 Char"/>
-    <w:basedOn w:val="a0"/>
-    <w:link w:val="2"/>
+  <w:style w:type="character" w:customStyle="1" w:styleId="Heading2Char">
+    <w:name w:val="Heading 2 Char"/>
+    <w:basedOn w:val="DefaultParagraphFont"/>
+    <w:link w:val="Heading2"/>
     <w:uiPriority w:val="9"/>
     <w:rsid w:val="003F4F4C"/>
     <w:rPr>
@@ -2311,10 +2394,10 @@
       <w:szCs w:val="32"/>
     </w:rPr>
   </w:style>
-  <w:style w:type="paragraph" w:styleId="a4">
+  <w:style w:type="paragraph" w:styleId="Header">
     <w:name w:val="header"/>
-    <w:basedOn w:val="a"/>
-    <w:link w:val="Char0"/>
+    <w:basedOn w:val="Normal"/>
+    <w:link w:val="HeaderChar"/>
     <w:uiPriority w:val="99"/>
     <w:unhideWhenUsed/>
     <w:rsid w:val="007C588E"/>
@@ -2334,10 +2417,10 @@
       <w:szCs w:val="18"/>
     </w:rPr>
   </w:style>
-  <w:style w:type="character" w:customStyle="1" w:styleId="Char0">
-    <w:name w:val="页眉 Char"/>
-    <w:basedOn w:val="a0"/>
-    <w:link w:val="a4"/>
+  <w:style w:type="character" w:customStyle="1" w:styleId="HeaderChar">
+    <w:name w:val="Header Char"/>
+    <w:basedOn w:val="DefaultParagraphFont"/>
+    <w:link w:val="Header"/>
     <w:uiPriority w:val="99"/>
     <w:rsid w:val="007C588E"/>
     <w:rPr>
@@ -2345,10 +2428,10 @@
       <w:szCs w:val="18"/>
     </w:rPr>
   </w:style>
-  <w:style w:type="paragraph" w:styleId="a5">
+  <w:style w:type="paragraph" w:styleId="Footer">
     <w:name w:val="footer"/>
-    <w:basedOn w:val="a"/>
-    <w:link w:val="Char1"/>
+    <w:basedOn w:val="Normal"/>
+    <w:link w:val="FooterChar"/>
     <w:uiPriority w:val="99"/>
     <w:unhideWhenUsed/>
     <w:rsid w:val="007C588E"/>
@@ -2365,10 +2448,10 @@
       <w:szCs w:val="18"/>
     </w:rPr>
   </w:style>
-  <w:style w:type="character" w:customStyle="1" w:styleId="Char1">
-    <w:name w:val="页脚 Char"/>
-    <w:basedOn w:val="a0"/>
-    <w:link w:val="a5"/>
+  <w:style w:type="character" w:customStyle="1" w:styleId="FooterChar">
+    <w:name w:val="Footer Char"/>
+    <w:basedOn w:val="DefaultParagraphFont"/>
+    <w:link w:val="Footer"/>
     <w:uiPriority w:val="99"/>
     <w:rsid w:val="007C588E"/>
     <w:rPr>
@@ -2376,9 +2459,9 @@
       <w:szCs w:val="18"/>
     </w:rPr>
   </w:style>
-  <w:style w:type="character" w:styleId="a6">
+  <w:style w:type="character" w:styleId="Hyperlink">
     <w:name w:val="Hyperlink"/>
-    <w:basedOn w:val="a0"/>
+    <w:basedOn w:val="DefaultParagraphFont"/>
     <w:uiPriority w:val="99"/>
     <w:unhideWhenUsed/>
     <w:rsid w:val="007C588E"/>
@@ -2387,10 +2470,10 @@
       <w:u w:val="single"/>
     </w:rPr>
   </w:style>
-  <w:style w:type="character" w:customStyle="1" w:styleId="3Char">
-    <w:name w:val="标题 3 Char"/>
-    <w:basedOn w:val="a0"/>
-    <w:link w:val="3"/>
+  <w:style w:type="character" w:customStyle="1" w:styleId="Heading3Char">
+    <w:name w:val="Heading 3 Char"/>
+    <w:basedOn w:val="DefaultParagraphFont"/>
+    <w:link w:val="Heading3"/>
     <w:uiPriority w:val="9"/>
     <w:rsid w:val="00555126"/>
     <w:rPr>
@@ -2400,9 +2483,9 @@
       <w:szCs w:val="32"/>
     </w:rPr>
   </w:style>
-  <w:style w:type="character" w:styleId="a7">
+  <w:style w:type="character" w:styleId="Strong">
     <w:name w:val="Strong"/>
-    <w:basedOn w:val="a0"/>
+    <w:basedOn w:val="DefaultParagraphFont"/>
     <w:uiPriority w:val="22"/>
     <w:qFormat/>
     <w:rsid w:val="009A369F"/>
@@ -2411,9 +2494,9 @@
       <w:bCs/>
     </w:rPr>
   </w:style>
-  <w:style w:type="paragraph" w:styleId="a8">
+  <w:style w:type="paragraph" w:styleId="ListParagraph">
     <w:name w:val="List Paragraph"/>
-    <w:basedOn w:val="a"/>
+    <w:basedOn w:val="Normal"/>
     <w:uiPriority w:val="34"/>
     <w:qFormat/>
     <w:rsid w:val="00745555"/>
@@ -2421,10 +2504,10 @@
       <w:ind w:firstLineChars="200" w:firstLine="420"/>
     </w:pPr>
   </w:style>
-  <w:style w:type="paragraph" w:styleId="a9">
+  <w:style w:type="paragraph" w:styleId="EndnoteText">
     <w:name w:val="endnote text"/>
-    <w:basedOn w:val="a"/>
-    <w:link w:val="Char2"/>
+    <w:basedOn w:val="Normal"/>
+    <w:link w:val="EndnoteTextChar"/>
     <w:uiPriority w:val="99"/>
     <w:semiHidden/>
     <w:unhideWhenUsed/>
@@ -2434,23 +2517,536 @@
       <w:jc w:val="left"/>
     </w:pPr>
   </w:style>
-  <w:style w:type="character" w:customStyle="1" w:styleId="Char2">
-    <w:name w:val="尾注文本 Char"/>
-    <w:basedOn w:val="a0"/>
-    <w:link w:val="a9"/>
+  <w:style w:type="character" w:customStyle="1" w:styleId="EndnoteTextChar">
+    <w:name w:val="Endnote Text Char"/>
+    <w:basedOn w:val="DefaultParagraphFont"/>
+    <w:link w:val="EndnoteText"/>
     <w:uiPriority w:val="99"/>
     <w:semiHidden/>
     <w:rsid w:val="00CD74D7"/>
   </w:style>
-  <w:style w:type="character" w:styleId="aa">
+  <w:style w:type="character" w:styleId="EndnoteReference">
     <w:name w:val="endnote reference"/>
-    <w:basedOn w:val="a0"/>
+    <w:basedOn w:val="DefaultParagraphFont"/>
     <w:uiPriority w:val="99"/>
     <w:semiHidden/>
     <w:unhideWhenUsed/>
     <w:rsid w:val="00CD74D7"/>
     <w:rPr>
       <w:vertAlign w:val="superscript"/>
+    </w:rPr>
+  </w:style>
+  <w:style w:type="paragraph" w:styleId="BalloonText">
+    <w:name w:val="Balloon Text"/>
+    <w:basedOn w:val="Normal"/>
+    <w:link w:val="BalloonTextChar"/>
+    <w:uiPriority w:val="99"/>
+    <w:semiHidden/>
+    <w:unhideWhenUsed/>
+    <w:rsid w:val="00406DDB"/>
+    <w:rPr>
+      <w:sz w:val="16"/>
+      <w:szCs w:val="16"/>
+    </w:rPr>
+  </w:style>
+  <w:style w:type="character" w:customStyle="1" w:styleId="BalloonTextChar">
+    <w:name w:val="Balloon Text Char"/>
+    <w:basedOn w:val="DefaultParagraphFont"/>
+    <w:link w:val="BalloonText"/>
+    <w:uiPriority w:val="99"/>
+    <w:semiHidden/>
+    <w:rsid w:val="00406DDB"/>
+    <w:rPr>
+      <w:sz w:val="16"/>
+      <w:szCs w:val="16"/>
+    </w:rPr>
+  </w:style>
+</w:styles>
+</file>
+
+<file path=word/stylesWithEffects.xml><?xml version="1.0" encoding="utf-8"?>
+<w:styles xmlns:wpc="http://schemas.microsoft.com/office/word/2010/wordprocessingCanvas" xmlns:mc="http://schemas.openxmlformats.org/markup-compatibility/2006" xmlns:o="urn:schemas-microsoft-com:office:office" xmlns:r="http://schemas.openxmlformats.org/officeDocument/2006/relationships" xmlns:m="http://schemas.openxmlformats.org/officeDocument/2006/math" xmlns:v="urn:schemas-microsoft-com:vml" xmlns:wp14="http://schemas.microsoft.com/office/word/2010/wordprocessingDrawing" xmlns:wp="http://schemas.openxmlformats.org/drawingml/2006/wordprocessingDrawing" xmlns:w10="urn:schemas-microsoft-com:office:word" xmlns:w="http://schemas.openxmlformats.org/wordprocessingml/2006/main" xmlns:w14="http://schemas.microsoft.com/office/word/2010/wordml" xmlns:wpg="http://schemas.microsoft.com/office/word/2010/wordprocessingGroup" xmlns:wpi="http://schemas.microsoft.com/office/word/2010/wordprocessingInk" xmlns:wne="http://schemas.microsoft.com/office/word/2006/wordml" xmlns:wps="http://schemas.microsoft.com/office/word/2010/wordprocessingShape" mc:Ignorable="w14 wp14">
+  <w:docDefaults>
+    <w:rPrDefault>
+      <w:rPr>
+        <w:rFonts w:asciiTheme="minorHAnsi" w:eastAsiaTheme="minorEastAsia" w:hAnsiTheme="minorHAnsi" w:cstheme="minorBidi"/>
+        <w:kern w:val="2"/>
+        <w:sz w:val="21"/>
+        <w:szCs w:val="22"/>
+        <w:lang w:val="en-US" w:eastAsia="zh-CN" w:bidi="ar-SA"/>
+      </w:rPr>
+    </w:rPrDefault>
+    <w:pPrDefault/>
+  </w:docDefaults>
+  <w:latentStyles w:defLockedState="0" w:defUIPriority="99" w:defSemiHidden="1" w:defUnhideWhenUsed="1" w:defQFormat="0" w:count="267">
+    <w:lsdException w:name="Normal" w:semiHidden="0" w:uiPriority="0" w:unhideWhenUsed="0" w:qFormat="1"/>
+    <w:lsdException w:name="heading 1" w:semiHidden="0" w:uiPriority="9" w:unhideWhenUsed="0" w:qFormat="1"/>
+    <w:lsdException w:name="heading 2" w:uiPriority="9" w:qFormat="1"/>
+    <w:lsdException w:name="heading 3" w:uiPriority="9" w:qFormat="1"/>
+    <w:lsdException w:name="heading 4" w:uiPriority="9" w:qFormat="1"/>
+    <w:lsdException w:name="heading 5" w:uiPriority="9" w:qFormat="1"/>
+    <w:lsdException w:name="heading 6" w:uiPriority="9" w:qFormat="1"/>
+    <w:lsdException w:name="heading 7" w:uiPriority="9" w:qFormat="1"/>
+    <w:lsdException w:name="heading 8" w:uiPriority="9" w:qFormat="1"/>
+    <w:lsdException w:name="heading 9" w:uiPriority="9" w:qFormat="1"/>
+    <w:lsdException w:name="toc 1" w:uiPriority="39"/>
+    <w:lsdException w:name="toc 2" w:uiPriority="39"/>
+    <w:lsdException w:name="toc 3" w:uiPriority="39"/>
+    <w:lsdException w:name="toc 4" w:uiPriority="39"/>
+    <w:lsdException w:name="toc 5" w:uiPriority="39"/>
+    <w:lsdException w:name="toc 6" w:uiPriority="39"/>
+    <w:lsdException w:name="toc 7" w:uiPriority="39"/>
+    <w:lsdException w:name="toc 8" w:uiPriority="39"/>
+    <w:lsdException w:name="toc 9" w:uiPriority="39"/>
+    <w:lsdException w:name="caption" w:uiPriority="35" w:qFormat="1"/>
+    <w:lsdException w:name="Title" w:semiHidden="0" w:uiPriority="10" w:unhideWhenUsed="0" w:qFormat="1"/>
+    <w:lsdException w:name="Default Paragraph Font" w:uiPriority="1"/>
+    <w:lsdException w:name="Subtitle" w:semiHidden="0" w:uiPriority="11" w:unhideWhenUsed="0" w:qFormat="1"/>
+    <w:lsdException w:name="Strong" w:semiHidden="0" w:uiPriority="22" w:unhideWhenUsed="0" w:qFormat="1"/>
+    <w:lsdException w:name="Emphasis" w:semiHidden="0" w:uiPriority="20" w:unhideWhenUsed="0" w:qFormat="1"/>
+    <w:lsdException w:name="Table Grid" w:semiHidden="0" w:uiPriority="39" w:unhideWhenUsed="0"/>
+    <w:lsdException w:name="Placeholder Text" w:unhideWhenUsed="0"/>
+    <w:lsdException w:name="No Spacing" w:semiHidden="0" w:uiPriority="1" w:unhideWhenUsed="0" w:qFormat="1"/>
+    <w:lsdException w:name="Light Shading" w:semiHidden="0" w:uiPriority="60" w:unhideWhenUsed="0"/>
+    <w:lsdException w:name="Light List" w:semiHidden="0" w:uiPriority="61" w:unhideWhenUsed="0"/>
+    <w:lsdException w:name="Light Grid" w:semiHidden="0" w:uiPriority="62" w:unhideWhenUsed="0"/>
+    <w:lsdException w:name="Medium Shading 1" w:semiHidden="0" w:uiPriority="63" w:unhideWhenUsed="0"/>
+    <w:lsdException w:name="Medium Shading 2" w:semiHidden="0" w:uiPriority="64" w:unhideWhenUsed="0"/>
+    <w:lsdException w:name="Medium List 1" w:semiHidden="0" w:uiPriority="65" w:unhideWhenUsed="0"/>
+    <w:lsdException w:name="Medium List 2" w:semiHidden="0" w:uiPriority="66" w:unhideWhenUsed="0"/>
+    <w:lsdException w:name="Medium Grid 1" w:semiHidden="0" w:uiPriority="67" w:unhideWhenUsed="0"/>
+    <w:lsdException w:name="Medium Grid 2" w:semiHidden="0" w:uiPriority="68" w:unhideWhenUsed="0"/>
+    <w:lsdException w:name="Medium Grid 3" w:semiHidden="0" w:uiPriority="69" w:unhideWhenUsed="0"/>
+    <w:lsdException w:name="Dark List" w:semiHidden="0" w:uiPriority="70" w:unhideWhenUsed="0"/>
+    <w:lsdException w:name="Colorful Shading" w:semiHidden="0" w:uiPriority="71" w:unhideWhenUsed="0"/>
+    <w:lsdException w:name="Colorful List" w:semiHidden="0" w:uiPriority="72" w:unhideWhenUsed="0"/>
+    <w:lsdException w:name="Colorful Grid" w:semiHidden="0" w:uiPriority="73" w:unhideWhenUsed="0"/>
+    <w:lsdException w:name="Light Shading Accent 1" w:semiHidden="0" w:uiPriority="60" w:unhideWhenUsed="0"/>
+    <w:lsdException w:name="Light List Accent 1" w:semiHidden="0" w:uiPriority="61" w:unhideWhenUsed="0"/>
+    <w:lsdException w:name="Light Grid Accent 1" w:semiHidden="0" w:uiPriority="62" w:unhideWhenUsed="0"/>
+    <w:lsdException w:name="Medium Shading 1 Accent 1" w:semiHidden="0" w:uiPriority="63" w:unhideWhenUsed="0"/>
+    <w:lsdException w:name="Medium Shading 2 Accent 1" w:semiHidden="0" w:uiPriority="64" w:unhideWhenUsed="0"/>
+    <w:lsdException w:name="Medium List 1 Accent 1" w:semiHidden="0" w:uiPriority="65" w:unhideWhenUsed="0"/>
+    <w:lsdException w:name="Revision" w:unhideWhenUsed="0"/>
+    <w:lsdException w:name="List Paragraph" w:semiHidden="0" w:uiPriority="34" w:unhideWhenUsed="0" w:qFormat="1"/>
+    <w:lsdException w:name="Quote" w:semiHidden="0" w:uiPriority="29" w:unhideWhenUsed="0" w:qFormat="1"/>
+    <w:lsdException w:name="Intense Quote" w:semiHidden="0" w:uiPriority="30" w:unhideWhenUsed="0" w:qFormat="1"/>
+    <w:lsdException w:name="Medium List 2 Accent 1" w:semiHidden="0" w:uiPriority="66" w:unhideWhenUsed="0"/>
+    <w:lsdException w:name="Medium Grid 1 Accent 1" w:semiHidden="0" w:uiPriority="67" w:unhideWhenUsed="0"/>
+    <w:lsdException w:name="Medium Grid 2 Accent 1" w:semiHidden="0" w:uiPriority="68" w:unhideWhenUsed="0"/>
+    <w:lsdException w:name="Medium Grid 3 Accent 1" w:semiHidden="0" w:uiPriority="69" w:unhideWhenUsed="0"/>
+    <w:lsdException w:name="Dark List Accent 1" w:semiHidden="0" w:uiPriority="70" w:unhideWhenUsed="0"/>
+    <w:lsdException w:name="Colorful Shading Accent 1" w:semiHidden="0" w:uiPriority="71" w:unhideWhenUsed="0"/>
+    <w:lsdException w:name="Colorful List Accent 1" w:semiHidden="0" w:uiPriority="72" w:unhideWhenUsed="0"/>
+    <w:lsdException w:name="Colorful Grid Accent 1" w:semiHidden="0" w:uiPriority="73" w:unhideWhenUsed="0"/>
+    <w:lsdException w:name="Light Shading Accent 2" w:semiHidden="0" w:uiPriority="60" w:unhideWhenUsed="0"/>
+    <w:lsdException w:name="Light List Accent 2" w:semiHidden="0" w:uiPriority="61" w:unhideWhenUsed="0"/>
+    <w:lsdException w:name="Light Grid Accent 2" w:semiHidden="0" w:uiPriority="62" w:unhideWhenUsed="0"/>
+    <w:lsdException w:name="Medium Shading 1 Accent 2" w:semiHidden="0" w:uiPriority="63" w:unhideWhenUsed="0"/>
+    <w:lsdException w:name="Medium Shading 2 Accent 2" w:semiHidden="0" w:uiPriority="64" w:unhideWhenUsed="0"/>
+    <w:lsdException w:name="Medium List 1 Accent 2" w:semiHidden="0" w:uiPriority="65" w:unhideWhenUsed="0"/>
+    <w:lsdException w:name="Medium List 2 Accent 2" w:semiHidden="0" w:uiPriority="66" w:unhideWhenUsed="0"/>
+    <w:lsdException w:name="Medium Grid 1 Accent 2" w:semiHidden="0" w:uiPriority="67" w:unhideWhenUsed="0"/>
+    <w:lsdException w:name="Medium Grid 2 Accent 2" w:semiHidden="0" w:uiPriority="68" w:unhideWhenUsed="0"/>
+    <w:lsdException w:name="Medium Grid 3 Accent 2" w:semiHidden="0" w:uiPriority="69" w:unhideWhenUsed="0"/>
+    <w:lsdException w:name="Dark List Accent 2" w:semiHidden="0" w:uiPriority="70" w:unhideWhenUsed="0"/>
+    <w:lsdException w:name="Colorful Shading Accent 2" w:semiHidden="0" w:uiPriority="71" w:unhideWhenUsed="0"/>
+    <w:lsdException w:name="Colorful List Accent 2" w:semiHidden="0" w:uiPriority="72" w:unhideWhenUsed="0"/>
+    <w:lsdException w:name="Colorful Grid Accent 2" w:semiHidden="0" w:uiPriority="73" w:unhideWhenUsed="0"/>
+    <w:lsdException w:name="Light Shading Accent 3" w:semiHidden="0" w:uiPriority="60" w:unhideWhenUsed="0"/>
+    <w:lsdException w:name="Light List Accent 3" w:semiHidden="0" w:uiPriority="61" w:unhideWhenUsed="0"/>
+    <w:lsdException w:name="Light Grid Accent 3" w:semiHidden="0" w:uiPriority="62" w:unhideWhenUsed="0"/>
+    <w:lsdException w:name="Medium Shading 1 Accent 3" w:semiHidden="0" w:uiPriority="63" w:unhideWhenUsed="0"/>
+    <w:lsdException w:name="Medium Shading 2 Accent 3" w:semiHidden="0" w:uiPriority="64" w:unhideWhenUsed="0"/>
+    <w:lsdException w:name="Medium List 1 Accent 3" w:semiHidden="0" w:uiPriority="65" w:unhideWhenUsed="0"/>
+    <w:lsdException w:name="Medium List 2 Accent 3" w:semiHidden="0" w:uiPriority="66" w:unhideWhenUsed="0"/>
+    <w:lsdException w:name="Medium Grid 1 Accent 3" w:semiHidden="0" w:uiPriority="67" w:unhideWhenUsed="0"/>
+    <w:lsdException w:name="Medium Grid 2 Accent 3" w:semiHidden="0" w:uiPriority="68" w:unhideWhenUsed="0"/>
+    <w:lsdException w:name="Medium Grid 3 Accent 3" w:semiHidden="0" w:uiPriority="69" w:unhideWhenUsed="0"/>
+    <w:lsdException w:name="Dark List Accent 3" w:semiHidden="0" w:uiPriority="70" w:unhideWhenUsed="0"/>
+    <w:lsdException w:name="Colorful Shading Accent 3" w:semiHidden="0" w:uiPriority="71" w:unhideWhenUsed="0"/>
+    <w:lsdException w:name="Colorful List Accent 3" w:semiHidden="0" w:uiPriority="72" w:unhideWhenUsed="0"/>
+    <w:lsdException w:name="Colorful Grid Accent 3" w:semiHidden="0" w:uiPriority="73" w:unhideWhenUsed="0"/>
+    <w:lsdException w:name="Light Shading Accent 4" w:semiHidden="0" w:uiPriority="60" w:unhideWhenUsed="0"/>
+    <w:lsdException w:name="Light List Accent 4" w:semiHidden="0" w:uiPriority="61" w:unhideWhenUsed="0"/>
+    <w:lsdException w:name="Light Grid Accent 4" w:semiHidden="0" w:uiPriority="62" w:unhideWhenUsed="0"/>
+    <w:lsdException w:name="Medium Shading 1 Accent 4" w:semiHidden="0" w:uiPriority="63" w:unhideWhenUsed="0"/>
+    <w:lsdException w:name="Medium Shading 2 Accent 4" w:semiHidden="0" w:uiPriority="64" w:unhideWhenUsed="0"/>
+    <w:lsdException w:name="Medium List 1 Accent 4" w:semiHidden="0" w:uiPriority="65" w:unhideWhenUsed="0"/>
+    <w:lsdException w:name="Medium List 2 Accent 4" w:semiHidden="0" w:uiPriority="66" w:unhideWhenUsed="0"/>
+    <w:lsdException w:name="Medium Grid 1 Accent 4" w:semiHidden="0" w:uiPriority="67" w:unhideWhenUsed="0"/>
+    <w:lsdException w:name="Medium Grid 2 Accent 4" w:semiHidden="0" w:uiPriority="68" w:unhideWhenUsed="0"/>
+    <w:lsdException w:name="Medium Grid 3 Accent 4" w:semiHidden="0" w:uiPriority="69" w:unhideWhenUsed="0"/>
+    <w:lsdException w:name="Dark List Accent 4" w:semiHidden="0" w:uiPriority="70" w:unhideWhenUsed="0"/>
+    <w:lsdException w:name="Colorful Shading Accent 4" w:semiHidden="0" w:uiPriority="71" w:unhideWhenUsed="0"/>
+    <w:lsdException w:name="Colorful List Accent 4" w:semiHidden="0" w:uiPriority="72" w:unhideWhenUsed="0"/>
+    <w:lsdException w:name="Colorful Grid Accent 4" w:semiHidden="0" w:uiPriority="73" w:unhideWhenUsed="0"/>
+    <w:lsdException w:name="Light Shading Accent 5" w:semiHidden="0" w:uiPriority="60" w:unhideWhenUsed="0"/>
+    <w:lsdException w:name="Light List Accent 5" w:semiHidden="0" w:uiPriority="61" w:unhideWhenUsed="0"/>
+    <w:lsdException w:name="Light Grid Accent 5" w:semiHidden="0" w:uiPriority="62" w:unhideWhenUsed="0"/>
+    <w:lsdException w:name="Medium Shading 1 Accent 5" w:semiHidden="0" w:uiPriority="63" w:unhideWhenUsed="0"/>
+    <w:lsdException w:name="Medium Shading 2 Accent 5" w:semiHidden="0" w:uiPriority="64" w:unhideWhenUsed="0"/>
+    <w:lsdException w:name="Medium List 1 Accent 5" w:semiHidden="0" w:uiPriority="65" w:unhideWhenUsed="0"/>
+    <w:lsdException w:name="Medium List 2 Accent 5" w:semiHidden="0" w:uiPriority="66" w:unhideWhenUsed="0"/>
+    <w:lsdException w:name="Medium Grid 1 Accent 5" w:semiHidden="0" w:uiPriority="67" w:unhideWhenUsed="0"/>
+    <w:lsdException w:name="Medium Grid 2 Accent 5" w:semiHidden="0" w:uiPriority="68" w:unhideWhenUsed="0"/>
+    <w:lsdException w:name="Medium Grid 3 Accent 5" w:semiHidden="0" w:uiPriority="69" w:unhideWhenUsed="0"/>
+    <w:lsdException w:name="Dark List Accent 5" w:semiHidden="0" w:uiPriority="70" w:unhideWhenUsed="0"/>
+    <w:lsdException w:name="Colorful Shading Accent 5" w:semiHidden="0" w:uiPriority="71" w:unhideWhenUsed="0"/>
+    <w:lsdException w:name="Colorful List Accent 5" w:semiHidden="0" w:uiPriority="72" w:unhideWhenUsed="0"/>
+    <w:lsdException w:name="Colorful Grid Accent 5" w:semiHidden="0" w:uiPriority="73" w:unhideWhenUsed="0"/>
+    <w:lsdException w:name="Light Shading Accent 6" w:semiHidden="0" w:uiPriority="60" w:unhideWhenUsed="0"/>
+    <w:lsdException w:name="Light List Accent 6" w:semiHidden="0" w:uiPriority="61" w:unhideWhenUsed="0"/>
+    <w:lsdException w:name="Light Grid Accent 6" w:semiHidden="0" w:uiPriority="62" w:unhideWhenUsed="0"/>
+    <w:lsdException w:name="Medium Shading 1 Accent 6" w:semiHidden="0" w:uiPriority="63" w:unhideWhenUsed="0"/>
+    <w:lsdException w:name="Medium Shading 2 Accent 6" w:semiHidden="0" w:uiPriority="64" w:unhideWhenUsed="0"/>
+    <w:lsdException w:name="Medium List 1 Accent 6" w:semiHidden="0" w:uiPriority="65" w:unhideWhenUsed="0"/>
+    <w:lsdException w:name="Medium List 2 Accent 6" w:semiHidden="0" w:uiPriority="66" w:unhideWhenUsed="0"/>
+    <w:lsdException w:name="Medium Grid 1 Accent 6" w:semiHidden="0" w:uiPriority="67" w:unhideWhenUsed="0"/>
+    <w:lsdException w:name="Medium Grid 2 Accent 6" w:semiHidden="0" w:uiPriority="68" w:unhideWhenUsed="0"/>
+    <w:lsdException w:name="Medium Grid 3 Accent 6" w:semiHidden="0" w:uiPriority="69" w:unhideWhenUsed="0"/>
+    <w:lsdException w:name="Dark List Accent 6" w:semiHidden="0" w:uiPriority="70" w:unhideWhenUsed="0"/>
+    <w:lsdException w:name="Colorful Shading Accent 6" w:semiHidden="0" w:uiPriority="71" w:unhideWhenUsed="0"/>
+    <w:lsdException w:name="Colorful List Accent 6" w:semiHidden="0" w:uiPriority="72" w:unhideWhenUsed="0"/>
+    <w:lsdException w:name="Colorful Grid Accent 6" w:semiHidden="0" w:uiPriority="73" w:unhideWhenUsed="0"/>
+    <w:lsdException w:name="Subtle Emphasis" w:semiHidden="0" w:uiPriority="19" w:unhideWhenUsed="0" w:qFormat="1"/>
+    <w:lsdException w:name="Intense Emphasis" w:semiHidden="0" w:uiPriority="21" w:unhideWhenUsed="0" w:qFormat="1"/>
+    <w:lsdException w:name="Subtle Reference" w:semiHidden="0" w:uiPriority="31" w:unhideWhenUsed="0" w:qFormat="1"/>
+    <w:lsdException w:name="Intense Reference" w:semiHidden="0" w:uiPriority="32" w:unhideWhenUsed="0" w:qFormat="1"/>
+    <w:lsdException w:name="Book Title" w:semiHidden="0" w:uiPriority="33" w:unhideWhenUsed="0" w:qFormat="1"/>
+    <w:lsdException w:name="Bibliography" w:uiPriority="37"/>
+    <w:lsdException w:name="TOC Heading" w:uiPriority="39" w:qFormat="1"/>
+  </w:latentStyles>
+  <w:style w:type="paragraph" w:default="1" w:styleId="Normal">
+    <w:name w:val="Normal"/>
+    <w:qFormat/>
+    <w:pPr>
+      <w:widowControl w:val="0"/>
+      <w:jc w:val="both"/>
+    </w:pPr>
+  </w:style>
+  <w:style w:type="paragraph" w:styleId="Heading1">
+    <w:name w:val="heading 1"/>
+    <w:basedOn w:val="Normal"/>
+    <w:next w:val="Normal"/>
+    <w:link w:val="Heading1Char"/>
+    <w:uiPriority w:val="9"/>
+    <w:qFormat/>
+    <w:rsid w:val="003F4F4C"/>
+    <w:pPr>
+      <w:keepNext/>
+      <w:keepLines/>
+      <w:spacing w:before="340" w:after="330" w:line="578" w:lineRule="auto"/>
+      <w:outlineLvl w:val="0"/>
+    </w:pPr>
+    <w:rPr>
+      <w:b/>
+      <w:bCs/>
+      <w:kern w:val="44"/>
+      <w:sz w:val="44"/>
+      <w:szCs w:val="44"/>
+    </w:rPr>
+  </w:style>
+  <w:style w:type="paragraph" w:styleId="Heading2">
+    <w:name w:val="heading 2"/>
+    <w:basedOn w:val="Normal"/>
+    <w:next w:val="Normal"/>
+    <w:link w:val="Heading2Char"/>
+    <w:uiPriority w:val="9"/>
+    <w:unhideWhenUsed/>
+    <w:qFormat/>
+    <w:rsid w:val="003F4F4C"/>
+    <w:pPr>
+      <w:keepNext/>
+      <w:keepLines/>
+      <w:spacing w:before="260" w:after="260" w:line="416" w:lineRule="auto"/>
+      <w:outlineLvl w:val="1"/>
+    </w:pPr>
+    <w:rPr>
+      <w:rFonts w:asciiTheme="majorHAnsi" w:eastAsiaTheme="majorEastAsia" w:hAnsiTheme="majorHAnsi" w:cstheme="majorBidi"/>
+      <w:b/>
+      <w:bCs/>
+      <w:sz w:val="32"/>
+      <w:szCs w:val="32"/>
+    </w:rPr>
+  </w:style>
+  <w:style w:type="paragraph" w:styleId="Heading3">
+    <w:name w:val="heading 3"/>
+    <w:basedOn w:val="Normal"/>
+    <w:next w:val="Normal"/>
+    <w:link w:val="Heading3Char"/>
+    <w:uiPriority w:val="9"/>
+    <w:unhideWhenUsed/>
+    <w:qFormat/>
+    <w:rsid w:val="00555126"/>
+    <w:pPr>
+      <w:keepNext/>
+      <w:keepLines/>
+      <w:spacing w:before="260" w:after="260" w:line="416" w:lineRule="auto"/>
+      <w:outlineLvl w:val="2"/>
+    </w:pPr>
+    <w:rPr>
+      <w:b/>
+      <w:bCs/>
+      <w:sz w:val="32"/>
+      <w:szCs w:val="32"/>
+    </w:rPr>
+  </w:style>
+  <w:style w:type="character" w:default="1" w:styleId="DefaultParagraphFont">
+    <w:name w:val="Default Paragraph Font"/>
+    <w:uiPriority w:val="1"/>
+    <w:semiHidden/>
+    <w:unhideWhenUsed/>
+  </w:style>
+  <w:style w:type="table" w:default="1" w:styleId="TableNormal">
+    <w:name w:val="Normal Table"/>
+    <w:uiPriority w:val="99"/>
+    <w:semiHidden/>
+    <w:unhideWhenUsed/>
+    <w:tblPr>
+      <w:tblInd w:w="0" w:type="dxa"/>
+      <w:tblCellMar>
+        <w:top w:w="0" w:type="dxa"/>
+        <w:left w:w="108" w:type="dxa"/>
+        <w:bottom w:w="0" w:type="dxa"/>
+        <w:right w:w="108" w:type="dxa"/>
+      </w:tblCellMar>
+    </w:tblPr>
+  </w:style>
+  <w:style w:type="numbering" w:default="1" w:styleId="NoList">
+    <w:name w:val="No List"/>
+    <w:uiPriority w:val="99"/>
+    <w:semiHidden/>
+    <w:unhideWhenUsed/>
+  </w:style>
+  <w:style w:type="paragraph" w:styleId="Title">
+    <w:name w:val="Title"/>
+    <w:basedOn w:val="Normal"/>
+    <w:next w:val="Normal"/>
+    <w:link w:val="TitleChar"/>
+    <w:uiPriority w:val="10"/>
+    <w:qFormat/>
+    <w:rsid w:val="007750C1"/>
+    <w:pPr>
+      <w:spacing w:before="240" w:after="60"/>
+      <w:jc w:val="center"/>
+      <w:outlineLvl w:val="0"/>
+    </w:pPr>
+    <w:rPr>
+      <w:rFonts w:asciiTheme="majorHAnsi" w:eastAsia="宋体" w:hAnsiTheme="majorHAnsi" w:cstheme="majorBidi"/>
+      <w:b/>
+      <w:bCs/>
+      <w:sz w:val="32"/>
+      <w:szCs w:val="32"/>
+    </w:rPr>
+  </w:style>
+  <w:style w:type="character" w:customStyle="1" w:styleId="TitleChar">
+    <w:name w:val="Title Char"/>
+    <w:basedOn w:val="DefaultParagraphFont"/>
+    <w:link w:val="Title"/>
+    <w:uiPriority w:val="10"/>
+    <w:rsid w:val="007750C1"/>
+    <w:rPr>
+      <w:rFonts w:asciiTheme="majorHAnsi" w:eastAsia="宋体" w:hAnsiTheme="majorHAnsi" w:cstheme="majorBidi"/>
+      <w:b/>
+      <w:bCs/>
+      <w:sz w:val="32"/>
+      <w:szCs w:val="32"/>
+    </w:rPr>
+  </w:style>
+  <w:style w:type="character" w:customStyle="1" w:styleId="Heading1Char">
+    <w:name w:val="Heading 1 Char"/>
+    <w:basedOn w:val="DefaultParagraphFont"/>
+    <w:link w:val="Heading1"/>
+    <w:uiPriority w:val="9"/>
+    <w:rsid w:val="003F4F4C"/>
+    <w:rPr>
+      <w:b/>
+      <w:bCs/>
+      <w:kern w:val="44"/>
+      <w:sz w:val="44"/>
+      <w:szCs w:val="44"/>
+    </w:rPr>
+  </w:style>
+  <w:style w:type="character" w:customStyle="1" w:styleId="Heading2Char">
+    <w:name w:val="Heading 2 Char"/>
+    <w:basedOn w:val="DefaultParagraphFont"/>
+    <w:link w:val="Heading2"/>
+    <w:uiPriority w:val="9"/>
+    <w:rsid w:val="003F4F4C"/>
+    <w:rPr>
+      <w:rFonts w:asciiTheme="majorHAnsi" w:eastAsiaTheme="majorEastAsia" w:hAnsiTheme="majorHAnsi" w:cstheme="majorBidi"/>
+      <w:b/>
+      <w:bCs/>
+      <w:sz w:val="32"/>
+      <w:szCs w:val="32"/>
+    </w:rPr>
+  </w:style>
+  <w:style w:type="paragraph" w:styleId="Header">
+    <w:name w:val="header"/>
+    <w:basedOn w:val="Normal"/>
+    <w:link w:val="HeaderChar"/>
+    <w:uiPriority w:val="99"/>
+    <w:unhideWhenUsed/>
+    <w:rsid w:val="007C588E"/>
+    <w:pPr>
+      <w:pBdr>
+        <w:bottom w:val="single" w:sz="6" w:space="1" w:color="auto"/>
+      </w:pBdr>
+      <w:tabs>
+        <w:tab w:val="center" w:pos="4153"/>
+        <w:tab w:val="right" w:pos="8306"/>
+      </w:tabs>
+      <w:snapToGrid w:val="0"/>
+      <w:jc w:val="center"/>
+    </w:pPr>
+    <w:rPr>
+      <w:sz w:val="18"/>
+      <w:szCs w:val="18"/>
+    </w:rPr>
+  </w:style>
+  <w:style w:type="character" w:customStyle="1" w:styleId="HeaderChar">
+    <w:name w:val="Header Char"/>
+    <w:basedOn w:val="DefaultParagraphFont"/>
+    <w:link w:val="Header"/>
+    <w:uiPriority w:val="99"/>
+    <w:rsid w:val="007C588E"/>
+    <w:rPr>
+      <w:sz w:val="18"/>
+      <w:szCs w:val="18"/>
+    </w:rPr>
+  </w:style>
+  <w:style w:type="paragraph" w:styleId="Footer">
+    <w:name w:val="footer"/>
+    <w:basedOn w:val="Normal"/>
+    <w:link w:val="FooterChar"/>
+    <w:uiPriority w:val="99"/>
+    <w:unhideWhenUsed/>
+    <w:rsid w:val="007C588E"/>
+    <w:pPr>
+      <w:tabs>
+        <w:tab w:val="center" w:pos="4153"/>
+        <w:tab w:val="right" w:pos="8306"/>
+      </w:tabs>
+      <w:snapToGrid w:val="0"/>
+      <w:jc w:val="left"/>
+    </w:pPr>
+    <w:rPr>
+      <w:sz w:val="18"/>
+      <w:szCs w:val="18"/>
+    </w:rPr>
+  </w:style>
+  <w:style w:type="character" w:customStyle="1" w:styleId="FooterChar">
+    <w:name w:val="Footer Char"/>
+    <w:basedOn w:val="DefaultParagraphFont"/>
+    <w:link w:val="Footer"/>
+    <w:uiPriority w:val="99"/>
+    <w:rsid w:val="007C588E"/>
+    <w:rPr>
+      <w:sz w:val="18"/>
+      <w:szCs w:val="18"/>
+    </w:rPr>
+  </w:style>
+  <w:style w:type="character" w:styleId="Hyperlink">
+    <w:name w:val="Hyperlink"/>
+    <w:basedOn w:val="DefaultParagraphFont"/>
+    <w:uiPriority w:val="99"/>
+    <w:unhideWhenUsed/>
+    <w:rsid w:val="007C588E"/>
+    <w:rPr>
+      <w:color w:val="0563C1" w:themeColor="hyperlink"/>
+      <w:u w:val="single"/>
+    </w:rPr>
+  </w:style>
+  <w:style w:type="character" w:customStyle="1" w:styleId="Heading3Char">
+    <w:name w:val="Heading 3 Char"/>
+    <w:basedOn w:val="DefaultParagraphFont"/>
+    <w:link w:val="Heading3"/>
+    <w:uiPriority w:val="9"/>
+    <w:rsid w:val="00555126"/>
+    <w:rPr>
+      <w:b/>
+      <w:bCs/>
+      <w:sz w:val="32"/>
+      <w:szCs w:val="32"/>
+    </w:rPr>
+  </w:style>
+  <w:style w:type="character" w:styleId="Strong">
+    <w:name w:val="Strong"/>
+    <w:basedOn w:val="DefaultParagraphFont"/>
+    <w:uiPriority w:val="22"/>
+    <w:qFormat/>
+    <w:rsid w:val="009A369F"/>
+    <w:rPr>
+      <w:b/>
+      <w:bCs/>
+    </w:rPr>
+  </w:style>
+  <w:style w:type="paragraph" w:styleId="ListParagraph">
+    <w:name w:val="List Paragraph"/>
+    <w:basedOn w:val="Normal"/>
+    <w:uiPriority w:val="34"/>
+    <w:qFormat/>
+    <w:rsid w:val="00745555"/>
+    <w:pPr>
+      <w:ind w:firstLineChars="200" w:firstLine="420"/>
+    </w:pPr>
+  </w:style>
+  <w:style w:type="paragraph" w:styleId="EndnoteText">
+    <w:name w:val="endnote text"/>
+    <w:basedOn w:val="Normal"/>
+    <w:link w:val="EndnoteTextChar"/>
+    <w:uiPriority w:val="99"/>
+    <w:semiHidden/>
+    <w:unhideWhenUsed/>
+    <w:rsid w:val="00CD74D7"/>
+    <w:pPr>
+      <w:snapToGrid w:val="0"/>
+      <w:jc w:val="left"/>
+    </w:pPr>
+  </w:style>
+  <w:style w:type="character" w:customStyle="1" w:styleId="EndnoteTextChar">
+    <w:name w:val="Endnote Text Char"/>
+    <w:basedOn w:val="DefaultParagraphFont"/>
+    <w:link w:val="EndnoteText"/>
+    <w:uiPriority w:val="99"/>
+    <w:semiHidden/>
+    <w:rsid w:val="00CD74D7"/>
+  </w:style>
+  <w:style w:type="character" w:styleId="EndnoteReference">
+    <w:name w:val="endnote reference"/>
+    <w:basedOn w:val="DefaultParagraphFont"/>
+    <w:uiPriority w:val="99"/>
+    <w:semiHidden/>
+    <w:unhideWhenUsed/>
+    <w:rsid w:val="00CD74D7"/>
+    <w:rPr>
+      <w:vertAlign w:val="superscript"/>
+    </w:rPr>
+  </w:style>
+  <w:style w:type="paragraph" w:styleId="BalloonText">
+    <w:name w:val="Balloon Text"/>
+    <w:basedOn w:val="Normal"/>
+    <w:link w:val="BalloonTextChar"/>
+    <w:uiPriority w:val="99"/>
+    <w:semiHidden/>
+    <w:unhideWhenUsed/>
+    <w:rsid w:val="00406DDB"/>
+    <w:rPr>
+      <w:sz w:val="16"/>
+      <w:szCs w:val="16"/>
+    </w:rPr>
+  </w:style>
+  <w:style w:type="character" w:customStyle="1" w:styleId="BalloonTextChar">
+    <w:name w:val="Balloon Text Char"/>
+    <w:basedOn w:val="DefaultParagraphFont"/>
+    <w:link w:val="BalloonText"/>
+    <w:uiPriority w:val="99"/>
+    <w:semiHidden/>
+    <w:rsid w:val="00406DDB"/>
+    <w:rPr>
+      <w:sz w:val="16"/>
+      <w:szCs w:val="16"/>
     </w:rPr>
   </w:style>
 </w:styles>
@@ -2711,7 +3307,7 @@
   <a:extraClrSchemeLst/>
   <a:extLst>
     <a:ext uri="{05A4C25C-085E-4340-85A3-A5531E510DB2}">
-      <thm15:themeFamily xmlns:thm15="http://schemas.microsoft.com/office/thememl/2012/main" name="Office Theme" id="{62F939B6-93AF-4DB8-9C6B-D6C7DFDC589F}" vid="{4A3C46E8-61CC-4603-A589-7422A47A8E4A}"/>
+      <thm15:themeFamily xmlns:thm15="http://schemas.microsoft.com/office/thememl/2012/main" xmlns="" name="Office Theme" id="{62F939B6-93AF-4DB8-9C6B-D6C7DFDC589F}" vid="{4A3C46E8-61CC-4603-A589-7422A47A8E4A}"/>
     </a:ext>
   </a:extLst>
 </a:theme>
@@ -2722,7 +3318,7 @@
 </file>
 
 <file path=customXml/itemProps1.xml><?xml version="1.0" encoding="utf-8"?>
-<ds:datastoreItem xmlns:ds="http://schemas.openxmlformats.org/officeDocument/2006/customXml" ds:itemID="{07E056D7-BA33-432E-848C-151859A9F2DF}">
+<ds:datastoreItem xmlns:ds="http://schemas.openxmlformats.org/officeDocument/2006/customXml" ds:itemID="{9DBA55AF-E48D-49E0-BF28-31EC9B9D419B}">
   <ds:schemaRefs>
     <ds:schemaRef ds:uri="http://schemas.openxmlformats.org/officeDocument/2006/bibliography"/>
   </ds:schemaRefs>

</xml_diff>